<commit_message>
Färdigredigerad TKB för RC1.
</commit_message>
<xml_diff>
--- a/ServiceInteractions/riv/clinicalprocess/healthcond/rheuma/tags/clinicalprocess_healthcond_rheuma_1.0_RC1/docs/Tjanstekontraktsbeskrivning - clinicalprocess_healthcond_rheuma.docx
+++ b/ServiceInteractions/riv/clinicalprocess/healthcond/rheuma/tags/clinicalprocess_healthcond_rheuma_1.0_RC1/docs/Tjanstekontraktsbeskrivning - clinicalprocess_healthcond_rheuma.docx
@@ -390,12 +390,6 @@
                 <w:rStyle w:val="Hyperlnk"/>
                 <w:noProof/>
               </w:rPr>
-            </w:r>
-            <w:r>
-              <w:rPr>
-                <w:rStyle w:val="Hyperlnk"/>
-                <w:noProof/>
-              </w:rPr>
               <w:fldChar w:fldCharType="separate"/>
             </w:r>
             <w:r>
@@ -442,13 +436,13 @@
               </w:rPr>
               <w:instrText xml:space="preserve"> PAGEREF _Toc379448217 \h </w:instrText>
             </w:r>
-            <w:r>
-              <w:rPr>
-                <w:noProof/>
-                <w:webHidden/>
-              </w:rPr>
-            </w:r>
           </w:ins>
+          <w:r>
+            <w:rPr>
+              <w:noProof/>
+              <w:webHidden/>
+            </w:rPr>
+          </w:r>
           <w:r>
             <w:rPr>
               <w:noProof/>
@@ -528,12 +522,6 @@
                 <w:rStyle w:val="Hyperlnk"/>
                 <w:noProof/>
               </w:rPr>
-            </w:r>
-            <w:r>
-              <w:rPr>
-                <w:rStyle w:val="Hyperlnk"/>
-                <w:noProof/>
-              </w:rPr>
               <w:fldChar w:fldCharType="separate"/>
             </w:r>
             <w:r>
@@ -580,13 +568,13 @@
               </w:rPr>
               <w:instrText xml:space="preserve"> PAGEREF _Toc379448218 \h </w:instrText>
             </w:r>
-            <w:r>
-              <w:rPr>
-                <w:noProof/>
-                <w:webHidden/>
-              </w:rPr>
-            </w:r>
           </w:ins>
+          <w:r>
+            <w:rPr>
+              <w:noProof/>
+              <w:webHidden/>
+            </w:rPr>
+          </w:r>
           <w:r>
             <w:rPr>
               <w:noProof/>
@@ -666,12 +654,6 @@
                 <w:rStyle w:val="Hyperlnk"/>
                 <w:noProof/>
               </w:rPr>
-            </w:r>
-            <w:r>
-              <w:rPr>
-                <w:rStyle w:val="Hyperlnk"/>
-                <w:noProof/>
-              </w:rPr>
               <w:fldChar w:fldCharType="separate"/>
             </w:r>
             <w:r>
@@ -763,13 +745,13 @@
               </w:rPr>
               <w:instrText xml:space="preserve"> PAGEREF _Toc379448219 \h </w:instrText>
             </w:r>
-            <w:r>
-              <w:rPr>
-                <w:noProof/>
-                <w:webHidden/>
-              </w:rPr>
-            </w:r>
           </w:ins>
+          <w:r>
+            <w:rPr>
+              <w:noProof/>
+              <w:webHidden/>
+            </w:rPr>
+          </w:r>
           <w:r>
             <w:rPr>
               <w:noProof/>
@@ -849,12 +831,6 @@
                 <w:rStyle w:val="Hyperlnk"/>
                 <w:noProof/>
               </w:rPr>
-            </w:r>
-            <w:r>
-              <w:rPr>
-                <w:rStyle w:val="Hyperlnk"/>
-                <w:noProof/>
-              </w:rPr>
               <w:fldChar w:fldCharType="separate"/>
             </w:r>
             <w:r>
@@ -901,13 +877,13 @@
               </w:rPr>
               <w:instrText xml:space="preserve"> PAGEREF _Toc379448220 \h </w:instrText>
             </w:r>
-            <w:r>
-              <w:rPr>
-                <w:noProof/>
-                <w:webHidden/>
-              </w:rPr>
-            </w:r>
           </w:ins>
+          <w:r>
+            <w:rPr>
+              <w:noProof/>
+              <w:webHidden/>
+            </w:rPr>
+          </w:r>
           <w:r>
             <w:rPr>
               <w:noProof/>
@@ -987,12 +963,6 @@
                 <w:rStyle w:val="Hyperlnk"/>
                 <w:noProof/>
               </w:rPr>
-            </w:r>
-            <w:r>
-              <w:rPr>
-                <w:rStyle w:val="Hyperlnk"/>
-                <w:noProof/>
-              </w:rPr>
               <w:fldChar w:fldCharType="separate"/>
             </w:r>
             <w:r>
@@ -1039,13 +1009,13 @@
               </w:rPr>
               <w:instrText xml:space="preserve"> PAGEREF _Toc379448221 \h </w:instrText>
             </w:r>
-            <w:r>
-              <w:rPr>
-                <w:noProof/>
-                <w:webHidden/>
-              </w:rPr>
-            </w:r>
           </w:ins>
+          <w:r>
+            <w:rPr>
+              <w:noProof/>
+              <w:webHidden/>
+            </w:rPr>
+          </w:r>
           <w:r>
             <w:rPr>
               <w:noProof/>
@@ -1125,12 +1095,6 @@
                 <w:rStyle w:val="Hyperlnk"/>
                 <w:noProof/>
               </w:rPr>
-            </w:r>
-            <w:r>
-              <w:rPr>
-                <w:rStyle w:val="Hyperlnk"/>
-                <w:noProof/>
-              </w:rPr>
               <w:fldChar w:fldCharType="separate"/>
             </w:r>
             <w:r>
@@ -1177,13 +1141,13 @@
               </w:rPr>
               <w:instrText xml:space="preserve"> PAGEREF _Toc379448222 \h </w:instrText>
             </w:r>
-            <w:r>
-              <w:rPr>
-                <w:noProof/>
-                <w:webHidden/>
-              </w:rPr>
-            </w:r>
           </w:ins>
+          <w:r>
+            <w:rPr>
+              <w:noProof/>
+              <w:webHidden/>
+            </w:rPr>
+          </w:r>
           <w:r>
             <w:rPr>
               <w:noProof/>
@@ -1263,12 +1227,6 @@
                 <w:rStyle w:val="Hyperlnk"/>
                 <w:noProof/>
               </w:rPr>
-            </w:r>
-            <w:r>
-              <w:rPr>
-                <w:rStyle w:val="Hyperlnk"/>
-                <w:noProof/>
-              </w:rPr>
               <w:fldChar w:fldCharType="separate"/>
             </w:r>
             <w:r>
@@ -1315,13 +1273,13 @@
               </w:rPr>
               <w:instrText xml:space="preserve"> PAGEREF _Toc379448223 \h </w:instrText>
             </w:r>
-            <w:r>
-              <w:rPr>
-                <w:noProof/>
-                <w:webHidden/>
-              </w:rPr>
-            </w:r>
           </w:ins>
+          <w:r>
+            <w:rPr>
+              <w:noProof/>
+              <w:webHidden/>
+            </w:rPr>
+          </w:r>
           <w:r>
             <w:rPr>
               <w:noProof/>
@@ -1401,12 +1359,6 @@
                 <w:rStyle w:val="Hyperlnk"/>
                 <w:noProof/>
               </w:rPr>
-            </w:r>
-            <w:r>
-              <w:rPr>
-                <w:rStyle w:val="Hyperlnk"/>
-                <w:noProof/>
-              </w:rPr>
               <w:fldChar w:fldCharType="separate"/>
             </w:r>
             <w:r>
@@ -1453,13 +1405,13 @@
               </w:rPr>
               <w:instrText xml:space="preserve"> PAGEREF _Toc379448224 \h </w:instrText>
             </w:r>
-            <w:r>
-              <w:rPr>
-                <w:noProof/>
-                <w:webHidden/>
-              </w:rPr>
-            </w:r>
           </w:ins>
+          <w:r>
+            <w:rPr>
+              <w:noProof/>
+              <w:webHidden/>
+            </w:rPr>
+          </w:r>
           <w:r>
             <w:rPr>
               <w:noProof/>
@@ -1539,12 +1491,6 @@
                 <w:rStyle w:val="Hyperlnk"/>
                 <w:noProof/>
               </w:rPr>
-            </w:r>
-            <w:r>
-              <w:rPr>
-                <w:rStyle w:val="Hyperlnk"/>
-                <w:noProof/>
-              </w:rPr>
               <w:fldChar w:fldCharType="separate"/>
             </w:r>
             <w:r>
@@ -1591,13 +1537,13 @@
               </w:rPr>
               <w:instrText xml:space="preserve"> PAGEREF _Toc379448225 \h </w:instrText>
             </w:r>
-            <w:r>
-              <w:rPr>
-                <w:noProof/>
-                <w:webHidden/>
-              </w:rPr>
-            </w:r>
           </w:ins>
+          <w:r>
+            <w:rPr>
+              <w:noProof/>
+              <w:webHidden/>
+            </w:rPr>
+          </w:r>
           <w:r>
             <w:rPr>
               <w:noProof/>
@@ -1677,12 +1623,6 @@
                 <w:rStyle w:val="Hyperlnk"/>
                 <w:noProof/>
               </w:rPr>
-            </w:r>
-            <w:r>
-              <w:rPr>
-                <w:rStyle w:val="Hyperlnk"/>
-                <w:noProof/>
-              </w:rPr>
               <w:fldChar w:fldCharType="separate"/>
             </w:r>
             <w:r>
@@ -1729,13 +1669,13 @@
               </w:rPr>
               <w:instrText xml:space="preserve"> PAGEREF _Toc379448226 \h </w:instrText>
             </w:r>
-            <w:r>
-              <w:rPr>
-                <w:noProof/>
-                <w:webHidden/>
-              </w:rPr>
-            </w:r>
           </w:ins>
+          <w:r>
+            <w:rPr>
+              <w:noProof/>
+              <w:webHidden/>
+            </w:rPr>
+          </w:r>
           <w:r>
             <w:rPr>
               <w:noProof/>
@@ -1815,12 +1755,6 @@
                 <w:rStyle w:val="Hyperlnk"/>
                 <w:noProof/>
               </w:rPr>
-            </w:r>
-            <w:r>
-              <w:rPr>
-                <w:rStyle w:val="Hyperlnk"/>
-                <w:noProof/>
-              </w:rPr>
               <w:fldChar w:fldCharType="separate"/>
             </w:r>
             <w:r>
@@ -1867,13 +1801,13 @@
               </w:rPr>
               <w:instrText xml:space="preserve"> PAGEREF _Toc379448227 \h </w:instrText>
             </w:r>
-            <w:r>
-              <w:rPr>
-                <w:noProof/>
-                <w:webHidden/>
-              </w:rPr>
-            </w:r>
           </w:ins>
+          <w:r>
+            <w:rPr>
+              <w:noProof/>
+              <w:webHidden/>
+            </w:rPr>
+          </w:r>
           <w:r>
             <w:rPr>
               <w:noProof/>
@@ -1953,12 +1887,6 @@
                 <w:rStyle w:val="Hyperlnk"/>
                 <w:noProof/>
               </w:rPr>
-            </w:r>
-            <w:r>
-              <w:rPr>
-                <w:rStyle w:val="Hyperlnk"/>
-                <w:noProof/>
-              </w:rPr>
               <w:fldChar w:fldCharType="separate"/>
             </w:r>
             <w:r>
@@ -2005,13 +1933,13 @@
               </w:rPr>
               <w:instrText xml:space="preserve"> PAGEREF _Toc379448228 \h </w:instrText>
             </w:r>
-            <w:r>
-              <w:rPr>
-                <w:noProof/>
-                <w:webHidden/>
-              </w:rPr>
-            </w:r>
           </w:ins>
+          <w:r>
+            <w:rPr>
+              <w:noProof/>
+              <w:webHidden/>
+            </w:rPr>
+          </w:r>
           <w:r>
             <w:rPr>
               <w:noProof/>
@@ -2091,12 +2019,6 @@
                 <w:rStyle w:val="Hyperlnk"/>
                 <w:noProof/>
               </w:rPr>
-            </w:r>
-            <w:r>
-              <w:rPr>
-                <w:rStyle w:val="Hyperlnk"/>
-                <w:noProof/>
-              </w:rPr>
               <w:fldChar w:fldCharType="separate"/>
             </w:r>
             <w:r>
@@ -2143,13 +2065,13 @@
               </w:rPr>
               <w:instrText xml:space="preserve"> PAGEREF _Toc379448229 \h </w:instrText>
             </w:r>
-            <w:r>
-              <w:rPr>
-                <w:noProof/>
-                <w:webHidden/>
-              </w:rPr>
-            </w:r>
           </w:ins>
+          <w:r>
+            <w:rPr>
+              <w:noProof/>
+              <w:webHidden/>
+            </w:rPr>
+          </w:r>
           <w:r>
             <w:rPr>
               <w:noProof/>
@@ -2229,12 +2151,6 @@
                 <w:rStyle w:val="Hyperlnk"/>
                 <w:noProof/>
               </w:rPr>
-            </w:r>
-            <w:r>
-              <w:rPr>
-                <w:rStyle w:val="Hyperlnk"/>
-                <w:noProof/>
-              </w:rPr>
               <w:fldChar w:fldCharType="separate"/>
             </w:r>
             <w:r>
@@ -2281,13 +2197,13 @@
               </w:rPr>
               <w:instrText xml:space="preserve"> PAGEREF _Toc379448246 \h </w:instrText>
             </w:r>
-            <w:r>
-              <w:rPr>
-                <w:noProof/>
-                <w:webHidden/>
-              </w:rPr>
-            </w:r>
           </w:ins>
+          <w:r>
+            <w:rPr>
+              <w:noProof/>
+              <w:webHidden/>
+            </w:rPr>
+          </w:r>
           <w:r>
             <w:rPr>
               <w:noProof/>
@@ -2367,12 +2283,6 @@
                 <w:rStyle w:val="Hyperlnk"/>
                 <w:noProof/>
               </w:rPr>
-            </w:r>
-            <w:r>
-              <w:rPr>
-                <w:rStyle w:val="Hyperlnk"/>
-                <w:noProof/>
-              </w:rPr>
               <w:fldChar w:fldCharType="separate"/>
             </w:r>
             <w:r>
@@ -2419,13 +2329,13 @@
               </w:rPr>
               <w:instrText xml:space="preserve"> PAGEREF _Toc379448247 \h </w:instrText>
             </w:r>
-            <w:r>
-              <w:rPr>
-                <w:noProof/>
-                <w:webHidden/>
-              </w:rPr>
-            </w:r>
           </w:ins>
+          <w:r>
+            <w:rPr>
+              <w:noProof/>
+              <w:webHidden/>
+            </w:rPr>
+          </w:r>
           <w:r>
             <w:rPr>
               <w:noProof/>
@@ -2505,12 +2415,6 @@
                 <w:rStyle w:val="Hyperlnk"/>
                 <w:noProof/>
               </w:rPr>
-            </w:r>
-            <w:r>
-              <w:rPr>
-                <w:rStyle w:val="Hyperlnk"/>
-                <w:noProof/>
-              </w:rPr>
               <w:fldChar w:fldCharType="separate"/>
             </w:r>
             <w:r>
@@ -2557,13 +2461,13 @@
               </w:rPr>
               <w:instrText xml:space="preserve"> PAGEREF _Toc379448248 \h </w:instrText>
             </w:r>
-            <w:r>
-              <w:rPr>
-                <w:noProof/>
-                <w:webHidden/>
-              </w:rPr>
-            </w:r>
           </w:ins>
+          <w:r>
+            <w:rPr>
+              <w:noProof/>
+              <w:webHidden/>
+            </w:rPr>
+          </w:r>
           <w:r>
             <w:rPr>
               <w:noProof/>
@@ -2643,12 +2547,6 @@
                 <w:rStyle w:val="Hyperlnk"/>
                 <w:noProof/>
               </w:rPr>
-            </w:r>
-            <w:r>
-              <w:rPr>
-                <w:rStyle w:val="Hyperlnk"/>
-                <w:noProof/>
-              </w:rPr>
               <w:fldChar w:fldCharType="separate"/>
             </w:r>
             <w:r>
@@ -2695,13 +2593,13 @@
               </w:rPr>
               <w:instrText xml:space="preserve"> PAGEREF _Toc379448249 \h </w:instrText>
             </w:r>
-            <w:r>
-              <w:rPr>
-                <w:noProof/>
-                <w:webHidden/>
-              </w:rPr>
-            </w:r>
           </w:ins>
+          <w:r>
+            <w:rPr>
+              <w:noProof/>
+              <w:webHidden/>
+            </w:rPr>
+          </w:r>
           <w:r>
             <w:rPr>
               <w:noProof/>
@@ -2781,12 +2679,6 @@
                 <w:rStyle w:val="Hyperlnk"/>
                 <w:noProof/>
               </w:rPr>
-            </w:r>
-            <w:r>
-              <w:rPr>
-                <w:rStyle w:val="Hyperlnk"/>
-                <w:noProof/>
-              </w:rPr>
               <w:fldChar w:fldCharType="separate"/>
             </w:r>
             <w:r>
@@ -2833,13 +2725,13 @@
               </w:rPr>
               <w:instrText xml:space="preserve"> PAGEREF _Toc379448250 \h </w:instrText>
             </w:r>
-            <w:r>
-              <w:rPr>
-                <w:noProof/>
-                <w:webHidden/>
-              </w:rPr>
-            </w:r>
           </w:ins>
+          <w:r>
+            <w:rPr>
+              <w:noProof/>
+              <w:webHidden/>
+            </w:rPr>
+          </w:r>
           <w:r>
             <w:rPr>
               <w:noProof/>
@@ -2919,12 +2811,6 @@
                 <w:rStyle w:val="Hyperlnk"/>
                 <w:noProof/>
               </w:rPr>
-            </w:r>
-            <w:r>
-              <w:rPr>
-                <w:rStyle w:val="Hyperlnk"/>
-                <w:noProof/>
-              </w:rPr>
               <w:fldChar w:fldCharType="separate"/>
             </w:r>
             <w:r>
@@ -2971,13 +2857,13 @@
               </w:rPr>
               <w:instrText xml:space="preserve"> PAGEREF _Toc379448251 \h </w:instrText>
             </w:r>
-            <w:r>
-              <w:rPr>
-                <w:noProof/>
-                <w:webHidden/>
-              </w:rPr>
-            </w:r>
           </w:ins>
+          <w:r>
+            <w:rPr>
+              <w:noProof/>
+              <w:webHidden/>
+            </w:rPr>
+          </w:r>
           <w:r>
             <w:rPr>
               <w:noProof/>
@@ -3057,12 +2943,6 @@
                 <w:rStyle w:val="Hyperlnk"/>
                 <w:noProof/>
               </w:rPr>
-            </w:r>
-            <w:r>
-              <w:rPr>
-                <w:rStyle w:val="Hyperlnk"/>
-                <w:noProof/>
-              </w:rPr>
               <w:fldChar w:fldCharType="separate"/>
             </w:r>
             <w:r>
@@ -3109,13 +2989,13 @@
               </w:rPr>
               <w:instrText xml:space="preserve"> PAGEREF _Toc379448252 \h </w:instrText>
             </w:r>
-            <w:r>
-              <w:rPr>
-                <w:noProof/>
-                <w:webHidden/>
-              </w:rPr>
-            </w:r>
           </w:ins>
+          <w:r>
+            <w:rPr>
+              <w:noProof/>
+              <w:webHidden/>
+            </w:rPr>
+          </w:r>
           <w:r>
             <w:rPr>
               <w:noProof/>
@@ -3195,12 +3075,6 @@
                 <w:rStyle w:val="Hyperlnk"/>
                 <w:noProof/>
               </w:rPr>
-            </w:r>
-            <w:r>
-              <w:rPr>
-                <w:rStyle w:val="Hyperlnk"/>
-                <w:noProof/>
-              </w:rPr>
               <w:fldChar w:fldCharType="separate"/>
             </w:r>
             <w:r>
@@ -3247,13 +3121,13 @@
               </w:rPr>
               <w:instrText xml:space="preserve"> PAGEREF _Toc379448253 \h </w:instrText>
             </w:r>
-            <w:r>
-              <w:rPr>
-                <w:noProof/>
-                <w:webHidden/>
-              </w:rPr>
-            </w:r>
           </w:ins>
+          <w:r>
+            <w:rPr>
+              <w:noProof/>
+              <w:webHidden/>
+            </w:rPr>
+          </w:r>
           <w:r>
             <w:rPr>
               <w:noProof/>
@@ -3333,12 +3207,6 @@
                 <w:rStyle w:val="Hyperlnk"/>
                 <w:noProof/>
               </w:rPr>
-            </w:r>
-            <w:r>
-              <w:rPr>
-                <w:rStyle w:val="Hyperlnk"/>
-                <w:noProof/>
-              </w:rPr>
               <w:fldChar w:fldCharType="separate"/>
             </w:r>
             <w:r>
@@ -3385,13 +3253,13 @@
               </w:rPr>
               <w:instrText xml:space="preserve"> PAGEREF _Toc379448254 \h </w:instrText>
             </w:r>
-            <w:r>
-              <w:rPr>
-                <w:noProof/>
-                <w:webHidden/>
-              </w:rPr>
-            </w:r>
           </w:ins>
+          <w:r>
+            <w:rPr>
+              <w:noProof/>
+              <w:webHidden/>
+            </w:rPr>
+          </w:r>
           <w:r>
             <w:rPr>
               <w:noProof/>
@@ -3471,12 +3339,6 @@
                 <w:rStyle w:val="Hyperlnk"/>
                 <w:noProof/>
               </w:rPr>
-            </w:r>
-            <w:r>
-              <w:rPr>
-                <w:rStyle w:val="Hyperlnk"/>
-                <w:noProof/>
-              </w:rPr>
               <w:fldChar w:fldCharType="separate"/>
             </w:r>
             <w:r>
@@ -3523,13 +3385,13 @@
               </w:rPr>
               <w:instrText xml:space="preserve"> PAGEREF _Toc379448255 \h </w:instrText>
             </w:r>
-            <w:r>
-              <w:rPr>
-                <w:noProof/>
-                <w:webHidden/>
-              </w:rPr>
-            </w:r>
           </w:ins>
+          <w:r>
+            <w:rPr>
+              <w:noProof/>
+              <w:webHidden/>
+            </w:rPr>
+          </w:r>
           <w:r>
             <w:rPr>
               <w:noProof/>
@@ -3609,12 +3471,6 @@
                 <w:rStyle w:val="Hyperlnk"/>
                 <w:noProof/>
               </w:rPr>
-            </w:r>
-            <w:r>
-              <w:rPr>
-                <w:rStyle w:val="Hyperlnk"/>
-                <w:noProof/>
-              </w:rPr>
               <w:fldChar w:fldCharType="separate"/>
             </w:r>
             <w:r>
@@ -3661,13 +3517,13 @@
               </w:rPr>
               <w:instrText xml:space="preserve"> PAGEREF _Toc379448256 \h </w:instrText>
             </w:r>
-            <w:r>
-              <w:rPr>
-                <w:noProof/>
-                <w:webHidden/>
-              </w:rPr>
-            </w:r>
           </w:ins>
+          <w:r>
+            <w:rPr>
+              <w:noProof/>
+              <w:webHidden/>
+            </w:rPr>
+          </w:r>
           <w:r>
             <w:rPr>
               <w:noProof/>
@@ -3747,12 +3603,6 @@
                 <w:rStyle w:val="Hyperlnk"/>
                 <w:noProof/>
               </w:rPr>
-            </w:r>
-            <w:r>
-              <w:rPr>
-                <w:rStyle w:val="Hyperlnk"/>
-                <w:noProof/>
-              </w:rPr>
               <w:fldChar w:fldCharType="separate"/>
             </w:r>
             <w:r>
@@ -3799,13 +3649,13 @@
               </w:rPr>
               <w:instrText xml:space="preserve"> PAGEREF _Toc379448257 \h </w:instrText>
             </w:r>
-            <w:r>
-              <w:rPr>
-                <w:noProof/>
-                <w:webHidden/>
-              </w:rPr>
-            </w:r>
           </w:ins>
+          <w:r>
+            <w:rPr>
+              <w:noProof/>
+              <w:webHidden/>
+            </w:rPr>
+          </w:r>
           <w:r>
             <w:rPr>
               <w:noProof/>
@@ -3885,12 +3735,6 @@
                 <w:rStyle w:val="Hyperlnk"/>
                 <w:noProof/>
               </w:rPr>
-            </w:r>
-            <w:r>
-              <w:rPr>
-                <w:rStyle w:val="Hyperlnk"/>
-                <w:noProof/>
-              </w:rPr>
               <w:fldChar w:fldCharType="separate"/>
             </w:r>
             <w:r>
@@ -3937,13 +3781,13 @@
               </w:rPr>
               <w:instrText xml:space="preserve"> PAGEREF _Toc379448258 \h </w:instrText>
             </w:r>
-            <w:r>
-              <w:rPr>
-                <w:noProof/>
-                <w:webHidden/>
-              </w:rPr>
-            </w:r>
           </w:ins>
+          <w:r>
+            <w:rPr>
+              <w:noProof/>
+              <w:webHidden/>
+            </w:rPr>
+          </w:r>
           <w:r>
             <w:rPr>
               <w:noProof/>
@@ -4023,12 +3867,6 @@
                 <w:rStyle w:val="Hyperlnk"/>
                 <w:noProof/>
               </w:rPr>
-            </w:r>
-            <w:r>
-              <w:rPr>
-                <w:rStyle w:val="Hyperlnk"/>
-                <w:noProof/>
-              </w:rPr>
               <w:fldChar w:fldCharType="separate"/>
             </w:r>
             <w:r>
@@ -4075,13 +3913,13 @@
               </w:rPr>
               <w:instrText xml:space="preserve"> PAGEREF _Toc379448259 \h </w:instrText>
             </w:r>
-            <w:r>
-              <w:rPr>
-                <w:noProof/>
-                <w:webHidden/>
-              </w:rPr>
-            </w:r>
           </w:ins>
+          <w:r>
+            <w:rPr>
+              <w:noProof/>
+              <w:webHidden/>
+            </w:rPr>
+          </w:r>
           <w:r>
             <w:rPr>
               <w:noProof/>
@@ -4161,12 +3999,6 @@
                 <w:rStyle w:val="Hyperlnk"/>
                 <w:noProof/>
               </w:rPr>
-            </w:r>
-            <w:r>
-              <w:rPr>
-                <w:rStyle w:val="Hyperlnk"/>
-                <w:noProof/>
-              </w:rPr>
               <w:fldChar w:fldCharType="separate"/>
             </w:r>
             <w:r>
@@ -4213,13 +4045,13 @@
               </w:rPr>
               <w:instrText xml:space="preserve"> PAGEREF _Toc379448260 \h </w:instrText>
             </w:r>
-            <w:r>
-              <w:rPr>
-                <w:noProof/>
-                <w:webHidden/>
-              </w:rPr>
-            </w:r>
           </w:ins>
+          <w:r>
+            <w:rPr>
+              <w:noProof/>
+              <w:webHidden/>
+            </w:rPr>
+          </w:r>
           <w:r>
             <w:rPr>
               <w:noProof/>
@@ -4299,12 +4131,6 @@
                 <w:rStyle w:val="Hyperlnk"/>
                 <w:noProof/>
               </w:rPr>
-            </w:r>
-            <w:r>
-              <w:rPr>
-                <w:rStyle w:val="Hyperlnk"/>
-                <w:noProof/>
-              </w:rPr>
               <w:fldChar w:fldCharType="separate"/>
             </w:r>
             <w:r>
@@ -4351,13 +4177,13 @@
               </w:rPr>
               <w:instrText xml:space="preserve"> PAGEREF _Toc379448261 \h </w:instrText>
             </w:r>
-            <w:r>
-              <w:rPr>
-                <w:noProof/>
-                <w:webHidden/>
-              </w:rPr>
-            </w:r>
           </w:ins>
+          <w:r>
+            <w:rPr>
+              <w:noProof/>
+              <w:webHidden/>
+            </w:rPr>
+          </w:r>
           <w:r>
             <w:rPr>
               <w:noProof/>
@@ -4437,12 +4263,6 @@
                 <w:rStyle w:val="Hyperlnk"/>
                 <w:noProof/>
               </w:rPr>
-            </w:r>
-            <w:r>
-              <w:rPr>
-                <w:rStyle w:val="Hyperlnk"/>
-                <w:noProof/>
-              </w:rPr>
               <w:fldChar w:fldCharType="separate"/>
             </w:r>
             <w:r>
@@ -4489,13 +4309,13 @@
               </w:rPr>
               <w:instrText xml:space="preserve"> PAGEREF _Toc379448262 \h </w:instrText>
             </w:r>
-            <w:r>
-              <w:rPr>
-                <w:noProof/>
-                <w:webHidden/>
-              </w:rPr>
-            </w:r>
           </w:ins>
+          <w:r>
+            <w:rPr>
+              <w:noProof/>
+              <w:webHidden/>
+            </w:rPr>
+          </w:r>
           <w:r>
             <w:rPr>
               <w:noProof/>
@@ -4576,12 +4396,6 @@
                 <w:rStyle w:val="Hyperlnk"/>
                 <w:noProof/>
               </w:rPr>
-            </w:r>
-            <w:r>
-              <w:rPr>
-                <w:rStyle w:val="Hyperlnk"/>
-                <w:noProof/>
-              </w:rPr>
               <w:fldChar w:fldCharType="separate"/>
             </w:r>
             <w:r>
@@ -4628,13 +4442,13 @@
               </w:rPr>
               <w:instrText xml:space="preserve"> PAGEREF _Toc379448263 \h </w:instrText>
             </w:r>
-            <w:r>
-              <w:rPr>
-                <w:noProof/>
-                <w:webHidden/>
-              </w:rPr>
-            </w:r>
           </w:ins>
+          <w:r>
+            <w:rPr>
+              <w:noProof/>
+              <w:webHidden/>
+            </w:rPr>
+          </w:r>
           <w:r>
             <w:rPr>
               <w:noProof/>
@@ -4714,12 +4528,6 @@
                 <w:rStyle w:val="Hyperlnk"/>
                 <w:noProof/>
               </w:rPr>
-            </w:r>
-            <w:r>
-              <w:rPr>
-                <w:rStyle w:val="Hyperlnk"/>
-                <w:noProof/>
-              </w:rPr>
               <w:fldChar w:fldCharType="separate"/>
             </w:r>
             <w:r>
@@ -4766,13 +4574,13 @@
               </w:rPr>
               <w:instrText xml:space="preserve"> PAGEREF _Toc379448264 \h </w:instrText>
             </w:r>
-            <w:r>
-              <w:rPr>
-                <w:noProof/>
-                <w:webHidden/>
-              </w:rPr>
-            </w:r>
           </w:ins>
+          <w:r>
+            <w:rPr>
+              <w:noProof/>
+              <w:webHidden/>
+            </w:rPr>
+          </w:r>
           <w:r>
             <w:rPr>
               <w:noProof/>
@@ -4852,12 +4660,6 @@
                 <w:rStyle w:val="Hyperlnk"/>
                 <w:noProof/>
               </w:rPr>
-            </w:r>
-            <w:r>
-              <w:rPr>
-                <w:rStyle w:val="Hyperlnk"/>
-                <w:noProof/>
-              </w:rPr>
               <w:fldChar w:fldCharType="separate"/>
             </w:r>
             <w:r>
@@ -4904,13 +4706,13 @@
               </w:rPr>
               <w:instrText xml:space="preserve"> PAGEREF _Toc379448265 \h </w:instrText>
             </w:r>
-            <w:r>
-              <w:rPr>
-                <w:noProof/>
-                <w:webHidden/>
-              </w:rPr>
-            </w:r>
           </w:ins>
+          <w:r>
+            <w:rPr>
+              <w:noProof/>
+              <w:webHidden/>
+            </w:rPr>
+          </w:r>
           <w:r>
             <w:rPr>
               <w:noProof/>
@@ -4990,12 +4792,6 @@
                 <w:rStyle w:val="Hyperlnk"/>
                 <w:noProof/>
               </w:rPr>
-            </w:r>
-            <w:r>
-              <w:rPr>
-                <w:rStyle w:val="Hyperlnk"/>
-                <w:noProof/>
-              </w:rPr>
               <w:fldChar w:fldCharType="separate"/>
             </w:r>
             <w:r>
@@ -5042,13 +4838,13 @@
               </w:rPr>
               <w:instrText xml:space="preserve"> PAGEREF _Toc379448266 \h </w:instrText>
             </w:r>
-            <w:r>
-              <w:rPr>
-                <w:noProof/>
-                <w:webHidden/>
-              </w:rPr>
-            </w:r>
           </w:ins>
+          <w:r>
+            <w:rPr>
+              <w:noProof/>
+              <w:webHidden/>
+            </w:rPr>
+          </w:r>
           <w:r>
             <w:rPr>
               <w:noProof/>
@@ -5128,12 +4924,6 @@
                 <w:rStyle w:val="Hyperlnk"/>
                 <w:noProof/>
               </w:rPr>
-            </w:r>
-            <w:r>
-              <w:rPr>
-                <w:rStyle w:val="Hyperlnk"/>
-                <w:noProof/>
-              </w:rPr>
               <w:fldChar w:fldCharType="separate"/>
             </w:r>
             <w:r>
@@ -5180,13 +4970,13 @@
               </w:rPr>
               <w:instrText xml:space="preserve"> PAGEREF _Toc379448267 \h </w:instrText>
             </w:r>
-            <w:r>
-              <w:rPr>
-                <w:noProof/>
-                <w:webHidden/>
-              </w:rPr>
-            </w:r>
           </w:ins>
+          <w:r>
+            <w:rPr>
+              <w:noProof/>
+              <w:webHidden/>
+            </w:rPr>
+          </w:r>
           <w:r>
             <w:rPr>
               <w:noProof/>
@@ -5266,12 +5056,6 @@
                 <w:rStyle w:val="Hyperlnk"/>
                 <w:noProof/>
               </w:rPr>
-            </w:r>
-            <w:r>
-              <w:rPr>
-                <w:rStyle w:val="Hyperlnk"/>
-                <w:noProof/>
-              </w:rPr>
               <w:fldChar w:fldCharType="separate"/>
             </w:r>
             <w:r>
@@ -5318,13 +5102,13 @@
               </w:rPr>
               <w:instrText xml:space="preserve"> PAGEREF _Toc379448268 \h </w:instrText>
             </w:r>
-            <w:r>
-              <w:rPr>
-                <w:noProof/>
-                <w:webHidden/>
-              </w:rPr>
-            </w:r>
           </w:ins>
+          <w:r>
+            <w:rPr>
+              <w:noProof/>
+              <w:webHidden/>
+            </w:rPr>
+          </w:r>
           <w:r>
             <w:rPr>
               <w:noProof/>
@@ -5374,7 +5158,6 @@
           <w:del w:id="112" w:author="Björn Genfors" w:date="2014-02-06T11:08:00Z">
             <w:r>
               <w:rPr>
-                <w:noProof/>
                 <w:rPrChange w:id="113" w:author="Björn Genfors" w:date="2014-02-06T11:08:00Z">
                   <w:rPr>
                     <w:rStyle w:val="Hyperlnk"/>
@@ -5395,7 +5178,6 @@
             </w:r>
             <w:r>
               <w:rPr>
-                <w:noProof/>
                 <w:rPrChange w:id="114" w:author="Björn Genfors" w:date="2014-02-06T11:08:00Z">
                   <w:rPr>
                     <w:rStyle w:val="Hyperlnk"/>
@@ -5433,7 +5215,6 @@
           <w:del w:id="116" w:author="Björn Genfors" w:date="2014-02-06T11:08:00Z">
             <w:r>
               <w:rPr>
-                <w:noProof/>
                 <w:rPrChange w:id="117" w:author="Björn Genfors" w:date="2014-02-06T11:08:00Z">
                   <w:rPr>
                     <w:rStyle w:val="Hyperlnk"/>
@@ -5454,7 +5235,6 @@
             </w:r>
             <w:r>
               <w:rPr>
-                <w:noProof/>
                 <w:rPrChange w:id="118" w:author="Björn Genfors" w:date="2014-02-06T11:08:00Z">
                   <w:rPr>
                     <w:rStyle w:val="Hyperlnk"/>
@@ -5492,7 +5272,6 @@
           <w:del w:id="120" w:author="Björn Genfors" w:date="2014-02-06T11:08:00Z">
             <w:r>
               <w:rPr>
-                <w:noProof/>
                 <w:rPrChange w:id="121" w:author="Björn Genfors" w:date="2014-02-06T11:08:00Z">
                   <w:rPr>
                     <w:rStyle w:val="Hyperlnk"/>
@@ -5513,7 +5292,6 @@
             </w:r>
             <w:r>
               <w:rPr>
-                <w:noProof/>
                 <w:rPrChange w:id="122" w:author="Björn Genfors" w:date="2014-02-06T11:08:00Z">
                   <w:rPr>
                     <w:rStyle w:val="Hyperlnk"/>
@@ -5521,85 +5299,7 @@
                   </w:rPr>
                 </w:rPrChange>
               </w:rPr>
-              <w:delText xml:space="preserve">Version </w:delText>
-            </w:r>
-            <w:r>
-              <w:rPr>
-                <w:b/>
-                <w:noProof/>
-                <w:rPrChange w:id="123" w:author="Björn Genfors" w:date="2014-02-06T11:08:00Z">
-                  <w:rPr>
-                    <w:rStyle w:val="Hyperlnk"/>
-                    <w:b/>
-                    <w:noProof/>
-                  </w:rPr>
-                </w:rPrChange>
-              </w:rPr>
-              <w:delText>1</w:delText>
-            </w:r>
-            <w:r>
-              <w:rPr>
-                <w:noProof/>
-                <w:rPrChange w:id="124" w:author="Björn Genfors" w:date="2014-02-06T11:08:00Z">
-                  <w:rPr>
-                    <w:rStyle w:val="Hyperlnk"/>
-                    <w:noProof/>
-                  </w:rPr>
-                </w:rPrChange>
-              </w:rPr>
-              <w:delText>.</w:delText>
-            </w:r>
-            <w:r>
-              <w:rPr>
-                <w:b/>
-                <w:noProof/>
-                <w:rPrChange w:id="125" w:author="Björn Genfors" w:date="2014-02-06T11:08:00Z">
-                  <w:rPr>
-                    <w:rStyle w:val="Hyperlnk"/>
-                    <w:b/>
-                    <w:noProof/>
-                  </w:rPr>
-                </w:rPrChange>
-              </w:rPr>
-              <w:delText>0</w:delText>
-            </w:r>
-            <w:r>
-              <w:rPr>
-                <w:noProof/>
-                <w:rPrChange w:id="126" w:author="Björn Genfors" w:date="2014-02-06T11:08:00Z">
-                  <w:rPr>
-                    <w:rStyle w:val="Hyperlnk"/>
-                    <w:noProof/>
-                  </w:rPr>
-                </w:rPrChange>
-              </w:rPr>
-              <w:delText>.</w:delText>
-            </w:r>
-            <w:r>
-              <w:rPr>
-                <w:b/>
-                <w:noProof/>
-                <w:rPrChange w:id="127" w:author="Björn Genfors" w:date="2014-02-06T11:08:00Z">
-                  <w:rPr>
-                    <w:rStyle w:val="Hyperlnk"/>
-                    <w:b/>
-                    <w:noProof/>
-                  </w:rPr>
-                </w:rPrChange>
-              </w:rPr>
-              <w:delText>0</w:delText>
-            </w:r>
-            <w:r>
-              <w:rPr>
-                <w:noProof/>
-                <w:rPrChange w:id="128" w:author="Björn Genfors" w:date="2014-02-06T11:08:00Z">
-                  <w:rPr>
-                    <w:rStyle w:val="Hyperlnk"/>
-                    <w:noProof/>
-                  </w:rPr>
-                </w:rPrChange>
-              </w:rPr>
-              <w:delText>.</w:delText>
+              <w:delText>Version 1.0.0.</w:delText>
             </w:r>
             <w:r>
               <w:rPr>
@@ -5619,18 +5319,17 @@
               <w:tab w:val="right" w:leader="dot" w:pos="8664"/>
             </w:tabs>
             <w:rPr>
-              <w:del w:id="129" w:author="Björn Genfors" w:date="2014-02-06T11:08:00Z"/>
+              <w:del w:id="123" w:author="Björn Genfors" w:date="2014-02-06T11:08:00Z"/>
               <w:rFonts w:asciiTheme="minorHAnsi" w:eastAsiaTheme="minorEastAsia" w:hAnsiTheme="minorHAnsi" w:cstheme="minorBidi"/>
               <w:noProof/>
               <w:sz w:val="22"/>
               <w:lang w:eastAsia="sv-SE"/>
             </w:rPr>
           </w:pPr>
-          <w:del w:id="130" w:author="Björn Genfors" w:date="2014-02-06T11:08:00Z">
-            <w:r>
-              <w:rPr>
-                <w:noProof/>
-                <w:rPrChange w:id="131" w:author="Björn Genfors" w:date="2014-02-06T11:08:00Z">
+          <w:del w:id="124" w:author="Björn Genfors" w:date="2014-02-06T11:08:00Z">
+            <w:r>
+              <w:rPr>
+                <w:rPrChange w:id="125" w:author="Björn Genfors" w:date="2014-02-06T11:08:00Z">
                   <w:rPr>
                     <w:rStyle w:val="Hyperlnk"/>
                     <w:noProof/>
@@ -5650,8 +5349,7 @@
             </w:r>
             <w:r>
               <w:rPr>
-                <w:noProof/>
-                <w:rPrChange w:id="132" w:author="Björn Genfors" w:date="2014-02-06T11:08:00Z">
+                <w:rPrChange w:id="126" w:author="Björn Genfors" w:date="2014-02-06T11:08:00Z">
                   <w:rPr>
                     <w:rStyle w:val="Hyperlnk"/>
                     <w:noProof/>
@@ -5678,18 +5376,17 @@
               <w:tab w:val="right" w:leader="dot" w:pos="8664"/>
             </w:tabs>
             <w:rPr>
-              <w:del w:id="133" w:author="Björn Genfors" w:date="2014-02-06T11:08:00Z"/>
+              <w:del w:id="127" w:author="Björn Genfors" w:date="2014-02-06T11:08:00Z"/>
               <w:rFonts w:asciiTheme="minorHAnsi" w:eastAsiaTheme="minorEastAsia" w:hAnsiTheme="minorHAnsi" w:cstheme="minorBidi"/>
               <w:noProof/>
               <w:sz w:val="22"/>
               <w:lang w:eastAsia="sv-SE"/>
             </w:rPr>
           </w:pPr>
-          <w:del w:id="134" w:author="Björn Genfors" w:date="2014-02-06T11:08:00Z">
-            <w:r>
-              <w:rPr>
-                <w:noProof/>
-                <w:rPrChange w:id="135" w:author="Björn Genfors" w:date="2014-02-06T11:08:00Z">
+          <w:del w:id="128" w:author="Björn Genfors" w:date="2014-02-06T11:08:00Z">
+            <w:r>
+              <w:rPr>
+                <w:rPrChange w:id="129" w:author="Björn Genfors" w:date="2014-02-06T11:08:00Z">
                   <w:rPr>
                     <w:rStyle w:val="Hyperlnk"/>
                     <w:noProof/>
@@ -5709,8 +5406,7 @@
             </w:r>
             <w:r>
               <w:rPr>
-                <w:noProof/>
-                <w:rPrChange w:id="136" w:author="Björn Genfors" w:date="2014-02-06T11:08:00Z">
+                <w:rPrChange w:id="130" w:author="Björn Genfors" w:date="2014-02-06T11:08:00Z">
                   <w:rPr>
                     <w:rStyle w:val="Hyperlnk"/>
                     <w:noProof/>
@@ -5737,18 +5433,17 @@
               <w:tab w:val="right" w:leader="dot" w:pos="8664"/>
             </w:tabs>
             <w:rPr>
-              <w:del w:id="137" w:author="Björn Genfors" w:date="2014-02-06T11:08:00Z"/>
+              <w:del w:id="131" w:author="Björn Genfors" w:date="2014-02-06T11:08:00Z"/>
               <w:rFonts w:asciiTheme="minorHAnsi" w:eastAsiaTheme="minorEastAsia" w:hAnsiTheme="minorHAnsi" w:cstheme="minorBidi"/>
               <w:noProof/>
               <w:sz w:val="22"/>
               <w:lang w:eastAsia="sv-SE"/>
             </w:rPr>
           </w:pPr>
-          <w:del w:id="138" w:author="Björn Genfors" w:date="2014-02-06T11:08:00Z">
-            <w:r>
-              <w:rPr>
-                <w:noProof/>
-                <w:rPrChange w:id="139" w:author="Björn Genfors" w:date="2014-02-06T11:08:00Z">
+          <w:del w:id="132" w:author="Björn Genfors" w:date="2014-02-06T11:08:00Z">
+            <w:r>
+              <w:rPr>
+                <w:rPrChange w:id="133" w:author="Björn Genfors" w:date="2014-02-06T11:08:00Z">
                   <w:rPr>
                     <w:rStyle w:val="Hyperlnk"/>
                     <w:noProof/>
@@ -5768,8 +5463,7 @@
             </w:r>
             <w:r>
               <w:rPr>
-                <w:noProof/>
-                <w:rPrChange w:id="140" w:author="Björn Genfors" w:date="2014-02-06T11:08:00Z">
+                <w:rPrChange w:id="134" w:author="Björn Genfors" w:date="2014-02-06T11:08:00Z">
                   <w:rPr>
                     <w:rStyle w:val="Hyperlnk"/>
                     <w:noProof/>
@@ -5796,18 +5490,17 @@
               <w:tab w:val="right" w:leader="dot" w:pos="8664"/>
             </w:tabs>
             <w:rPr>
-              <w:del w:id="141" w:author="Björn Genfors" w:date="2014-02-06T11:08:00Z"/>
+              <w:del w:id="135" w:author="Björn Genfors" w:date="2014-02-06T11:08:00Z"/>
               <w:rFonts w:asciiTheme="minorHAnsi" w:eastAsiaTheme="minorEastAsia" w:hAnsiTheme="minorHAnsi" w:cstheme="minorBidi"/>
               <w:noProof/>
               <w:sz w:val="22"/>
               <w:lang w:eastAsia="sv-SE"/>
             </w:rPr>
           </w:pPr>
-          <w:del w:id="142" w:author="Björn Genfors" w:date="2014-02-06T11:08:00Z">
-            <w:r>
-              <w:rPr>
-                <w:noProof/>
-                <w:rPrChange w:id="143" w:author="Björn Genfors" w:date="2014-02-06T11:08:00Z">
+          <w:del w:id="136" w:author="Björn Genfors" w:date="2014-02-06T11:08:00Z">
+            <w:r>
+              <w:rPr>
+                <w:rPrChange w:id="137" w:author="Björn Genfors" w:date="2014-02-06T11:08:00Z">
                   <w:rPr>
                     <w:rStyle w:val="Hyperlnk"/>
                     <w:noProof/>
@@ -5827,8 +5520,7 @@
             </w:r>
             <w:r>
               <w:rPr>
-                <w:noProof/>
-                <w:rPrChange w:id="144" w:author="Björn Genfors" w:date="2014-02-06T11:08:00Z">
+                <w:rPrChange w:id="138" w:author="Björn Genfors" w:date="2014-02-06T11:08:00Z">
                   <w:rPr>
                     <w:rStyle w:val="Hyperlnk"/>
                     <w:noProof/>
@@ -5855,18 +5547,17 @@
               <w:tab w:val="right" w:leader="dot" w:pos="8664"/>
             </w:tabs>
             <w:rPr>
-              <w:del w:id="145" w:author="Björn Genfors" w:date="2014-02-06T11:08:00Z"/>
+              <w:del w:id="139" w:author="Björn Genfors" w:date="2014-02-06T11:08:00Z"/>
               <w:rFonts w:asciiTheme="minorHAnsi" w:eastAsiaTheme="minorEastAsia" w:hAnsiTheme="minorHAnsi" w:cstheme="minorBidi"/>
               <w:noProof/>
               <w:sz w:val="22"/>
               <w:lang w:eastAsia="sv-SE"/>
             </w:rPr>
           </w:pPr>
-          <w:del w:id="146" w:author="Björn Genfors" w:date="2014-02-06T11:08:00Z">
-            <w:r>
-              <w:rPr>
-                <w:noProof/>
-                <w:rPrChange w:id="147" w:author="Björn Genfors" w:date="2014-02-06T11:08:00Z">
+          <w:del w:id="140" w:author="Björn Genfors" w:date="2014-02-06T11:08:00Z">
+            <w:r>
+              <w:rPr>
+                <w:rPrChange w:id="141" w:author="Björn Genfors" w:date="2014-02-06T11:08:00Z">
                   <w:rPr>
                     <w:rStyle w:val="Hyperlnk"/>
                     <w:noProof/>
@@ -5886,8 +5577,7 @@
             </w:r>
             <w:r>
               <w:rPr>
-                <w:noProof/>
-                <w:rPrChange w:id="148" w:author="Björn Genfors" w:date="2014-02-06T11:08:00Z">
+                <w:rPrChange w:id="142" w:author="Björn Genfors" w:date="2014-02-06T11:08:00Z">
                   <w:rPr>
                     <w:rStyle w:val="Hyperlnk"/>
                     <w:noProof/>
@@ -5914,18 +5604,17 @@
               <w:tab w:val="right" w:leader="dot" w:pos="8664"/>
             </w:tabs>
             <w:rPr>
-              <w:del w:id="149" w:author="Björn Genfors" w:date="2014-02-06T11:08:00Z"/>
+              <w:del w:id="143" w:author="Björn Genfors" w:date="2014-02-06T11:08:00Z"/>
               <w:rFonts w:asciiTheme="minorHAnsi" w:eastAsiaTheme="minorEastAsia" w:hAnsiTheme="minorHAnsi" w:cstheme="minorBidi"/>
               <w:noProof/>
               <w:sz w:val="22"/>
               <w:lang w:eastAsia="sv-SE"/>
             </w:rPr>
           </w:pPr>
-          <w:del w:id="150" w:author="Björn Genfors" w:date="2014-02-06T11:08:00Z">
-            <w:r>
-              <w:rPr>
-                <w:noProof/>
-                <w:rPrChange w:id="151" w:author="Björn Genfors" w:date="2014-02-06T11:08:00Z">
+          <w:del w:id="144" w:author="Björn Genfors" w:date="2014-02-06T11:08:00Z">
+            <w:r>
+              <w:rPr>
+                <w:rPrChange w:id="145" w:author="Björn Genfors" w:date="2014-02-06T11:08:00Z">
                   <w:rPr>
                     <w:rStyle w:val="Hyperlnk"/>
                     <w:noProof/>
@@ -5945,8 +5634,7 @@
             </w:r>
             <w:r>
               <w:rPr>
-                <w:noProof/>
-                <w:rPrChange w:id="152" w:author="Björn Genfors" w:date="2014-02-06T11:08:00Z">
+                <w:rPrChange w:id="146" w:author="Björn Genfors" w:date="2014-02-06T11:08:00Z">
                   <w:rPr>
                     <w:rStyle w:val="Hyperlnk"/>
                     <w:noProof/>
@@ -5973,18 +5661,17 @@
               <w:tab w:val="right" w:leader="dot" w:pos="8664"/>
             </w:tabs>
             <w:rPr>
-              <w:del w:id="153" w:author="Björn Genfors" w:date="2014-02-06T11:08:00Z"/>
+              <w:del w:id="147" w:author="Björn Genfors" w:date="2014-02-06T11:08:00Z"/>
               <w:rFonts w:asciiTheme="minorHAnsi" w:eastAsiaTheme="minorEastAsia" w:hAnsiTheme="minorHAnsi" w:cstheme="minorBidi"/>
               <w:noProof/>
               <w:sz w:val="22"/>
               <w:lang w:eastAsia="sv-SE"/>
             </w:rPr>
           </w:pPr>
-          <w:del w:id="154" w:author="Björn Genfors" w:date="2014-02-06T11:08:00Z">
-            <w:r>
-              <w:rPr>
-                <w:noProof/>
-                <w:rPrChange w:id="155" w:author="Björn Genfors" w:date="2014-02-06T11:08:00Z">
+          <w:del w:id="148" w:author="Björn Genfors" w:date="2014-02-06T11:08:00Z">
+            <w:r>
+              <w:rPr>
+                <w:rPrChange w:id="149" w:author="Björn Genfors" w:date="2014-02-06T11:08:00Z">
                   <w:rPr>
                     <w:rStyle w:val="Hyperlnk"/>
                     <w:noProof/>
@@ -6004,8 +5691,7 @@
             </w:r>
             <w:r>
               <w:rPr>
-                <w:noProof/>
-                <w:rPrChange w:id="156" w:author="Björn Genfors" w:date="2014-02-06T11:08:00Z">
+                <w:rPrChange w:id="150" w:author="Björn Genfors" w:date="2014-02-06T11:08:00Z">
                   <w:rPr>
                     <w:rStyle w:val="Hyperlnk"/>
                     <w:noProof/>
@@ -6032,18 +5718,17 @@
               <w:tab w:val="right" w:leader="dot" w:pos="8664"/>
             </w:tabs>
             <w:rPr>
-              <w:del w:id="157" w:author="Björn Genfors" w:date="2014-02-06T11:08:00Z"/>
+              <w:del w:id="151" w:author="Björn Genfors" w:date="2014-02-06T11:08:00Z"/>
               <w:rFonts w:asciiTheme="minorHAnsi" w:eastAsiaTheme="minorEastAsia" w:hAnsiTheme="minorHAnsi" w:cstheme="minorBidi"/>
               <w:noProof/>
               <w:sz w:val="22"/>
               <w:lang w:eastAsia="sv-SE"/>
             </w:rPr>
           </w:pPr>
-          <w:del w:id="158" w:author="Björn Genfors" w:date="2014-02-06T11:08:00Z">
-            <w:r>
-              <w:rPr>
-                <w:noProof/>
-                <w:rPrChange w:id="159" w:author="Björn Genfors" w:date="2014-02-06T11:08:00Z">
+          <w:del w:id="152" w:author="Björn Genfors" w:date="2014-02-06T11:08:00Z">
+            <w:r>
+              <w:rPr>
+                <w:rPrChange w:id="153" w:author="Björn Genfors" w:date="2014-02-06T11:08:00Z">
                   <w:rPr>
                     <w:rStyle w:val="Hyperlnk"/>
                     <w:noProof/>
@@ -6063,8 +5748,7 @@
             </w:r>
             <w:r>
               <w:rPr>
-                <w:noProof/>
-                <w:rPrChange w:id="160" w:author="Björn Genfors" w:date="2014-02-06T11:08:00Z">
+                <w:rPrChange w:id="154" w:author="Björn Genfors" w:date="2014-02-06T11:08:00Z">
                   <w:rPr>
                     <w:rStyle w:val="Hyperlnk"/>
                     <w:noProof/>
@@ -6091,18 +5775,17 @@
               <w:tab w:val="right" w:leader="dot" w:pos="8664"/>
             </w:tabs>
             <w:rPr>
-              <w:del w:id="161" w:author="Björn Genfors" w:date="2014-02-06T11:08:00Z"/>
+              <w:del w:id="155" w:author="Björn Genfors" w:date="2014-02-06T11:08:00Z"/>
               <w:rFonts w:asciiTheme="minorHAnsi" w:eastAsiaTheme="minorEastAsia" w:hAnsiTheme="minorHAnsi" w:cstheme="minorBidi"/>
               <w:noProof/>
               <w:sz w:val="22"/>
               <w:lang w:eastAsia="sv-SE"/>
             </w:rPr>
           </w:pPr>
-          <w:del w:id="162" w:author="Björn Genfors" w:date="2014-02-06T11:08:00Z">
-            <w:r>
-              <w:rPr>
-                <w:noProof/>
-                <w:rPrChange w:id="163" w:author="Björn Genfors" w:date="2014-02-06T11:08:00Z">
+          <w:del w:id="156" w:author="Björn Genfors" w:date="2014-02-06T11:08:00Z">
+            <w:r>
+              <w:rPr>
+                <w:rPrChange w:id="157" w:author="Björn Genfors" w:date="2014-02-06T11:08:00Z">
                   <w:rPr>
                     <w:rStyle w:val="Hyperlnk"/>
                     <w:noProof/>
@@ -6122,8 +5805,7 @@
             </w:r>
             <w:r>
               <w:rPr>
-                <w:noProof/>
-                <w:rPrChange w:id="164" w:author="Björn Genfors" w:date="2014-02-06T11:08:00Z">
+                <w:rPrChange w:id="158" w:author="Björn Genfors" w:date="2014-02-06T11:08:00Z">
                   <w:rPr>
                     <w:rStyle w:val="Hyperlnk"/>
                     <w:noProof/>
@@ -6150,18 +5832,17 @@
               <w:tab w:val="right" w:leader="dot" w:pos="8664"/>
             </w:tabs>
             <w:rPr>
-              <w:del w:id="165" w:author="Björn Genfors" w:date="2014-02-06T11:08:00Z"/>
+              <w:del w:id="159" w:author="Björn Genfors" w:date="2014-02-06T11:08:00Z"/>
               <w:rFonts w:asciiTheme="minorHAnsi" w:eastAsiaTheme="minorEastAsia" w:hAnsiTheme="minorHAnsi" w:cstheme="minorBidi"/>
               <w:noProof/>
               <w:sz w:val="22"/>
               <w:lang w:eastAsia="sv-SE"/>
             </w:rPr>
           </w:pPr>
-          <w:del w:id="166" w:author="Björn Genfors" w:date="2014-02-06T11:08:00Z">
-            <w:r>
-              <w:rPr>
-                <w:noProof/>
-                <w:rPrChange w:id="167" w:author="Björn Genfors" w:date="2014-02-06T11:08:00Z">
+          <w:del w:id="160" w:author="Björn Genfors" w:date="2014-02-06T11:08:00Z">
+            <w:r>
+              <w:rPr>
+                <w:rPrChange w:id="161" w:author="Björn Genfors" w:date="2014-02-06T11:08:00Z">
                   <w:rPr>
                     <w:rStyle w:val="Hyperlnk"/>
                     <w:noProof/>
@@ -6181,8 +5862,7 @@
             </w:r>
             <w:r>
               <w:rPr>
-                <w:noProof/>
-                <w:rPrChange w:id="168" w:author="Björn Genfors" w:date="2014-02-06T11:08:00Z">
+                <w:rPrChange w:id="162" w:author="Björn Genfors" w:date="2014-02-06T11:08:00Z">
                   <w:rPr>
                     <w:rStyle w:val="Hyperlnk"/>
                     <w:noProof/>
@@ -6209,18 +5889,17 @@
               <w:tab w:val="right" w:leader="dot" w:pos="8664"/>
             </w:tabs>
             <w:rPr>
-              <w:del w:id="169" w:author="Björn Genfors" w:date="2014-02-06T11:08:00Z"/>
+              <w:del w:id="163" w:author="Björn Genfors" w:date="2014-02-06T11:08:00Z"/>
               <w:rFonts w:asciiTheme="minorHAnsi" w:eastAsiaTheme="minorEastAsia" w:hAnsiTheme="minorHAnsi" w:cstheme="minorBidi"/>
               <w:noProof/>
               <w:sz w:val="22"/>
               <w:lang w:eastAsia="sv-SE"/>
             </w:rPr>
           </w:pPr>
-          <w:del w:id="170" w:author="Björn Genfors" w:date="2014-02-06T11:08:00Z">
-            <w:r>
-              <w:rPr>
-                <w:noProof/>
-                <w:rPrChange w:id="171" w:author="Björn Genfors" w:date="2014-02-06T11:08:00Z">
+          <w:del w:id="164" w:author="Björn Genfors" w:date="2014-02-06T11:08:00Z">
+            <w:r>
+              <w:rPr>
+                <w:rPrChange w:id="165" w:author="Björn Genfors" w:date="2014-02-06T11:08:00Z">
                   <w:rPr>
                     <w:rStyle w:val="Hyperlnk"/>
                     <w:noProof/>
@@ -6240,8 +5919,7 @@
             </w:r>
             <w:r>
               <w:rPr>
-                <w:noProof/>
-                <w:rPrChange w:id="172" w:author="Björn Genfors" w:date="2014-02-06T11:08:00Z">
+                <w:rPrChange w:id="166" w:author="Björn Genfors" w:date="2014-02-06T11:08:00Z">
                   <w:rPr>
                     <w:rStyle w:val="Hyperlnk"/>
                     <w:noProof/>
@@ -6268,18 +5946,17 @@
               <w:tab w:val="right" w:leader="dot" w:pos="8664"/>
             </w:tabs>
             <w:rPr>
-              <w:del w:id="173" w:author="Björn Genfors" w:date="2014-02-06T11:08:00Z"/>
+              <w:del w:id="167" w:author="Björn Genfors" w:date="2014-02-06T11:08:00Z"/>
               <w:rFonts w:asciiTheme="minorHAnsi" w:eastAsiaTheme="minorEastAsia" w:hAnsiTheme="minorHAnsi" w:cstheme="minorBidi"/>
               <w:noProof/>
               <w:sz w:val="22"/>
               <w:lang w:eastAsia="sv-SE"/>
             </w:rPr>
           </w:pPr>
-          <w:del w:id="174" w:author="Björn Genfors" w:date="2014-02-06T11:08:00Z">
-            <w:r>
-              <w:rPr>
-                <w:noProof/>
-                <w:rPrChange w:id="175" w:author="Björn Genfors" w:date="2014-02-06T11:08:00Z">
+          <w:del w:id="168" w:author="Björn Genfors" w:date="2014-02-06T11:08:00Z">
+            <w:r>
+              <w:rPr>
+                <w:rPrChange w:id="169" w:author="Björn Genfors" w:date="2014-02-06T11:08:00Z">
                   <w:rPr>
                     <w:rStyle w:val="Hyperlnk"/>
                     <w:noProof/>
@@ -6299,8 +5976,7 @@
             </w:r>
             <w:r>
               <w:rPr>
-                <w:noProof/>
-                <w:rPrChange w:id="176" w:author="Björn Genfors" w:date="2014-02-06T11:08:00Z">
+                <w:rPrChange w:id="170" w:author="Björn Genfors" w:date="2014-02-06T11:08:00Z">
                   <w:rPr>
                     <w:rStyle w:val="Hyperlnk"/>
                     <w:noProof/>
@@ -6327,18 +6003,17 @@
               <w:tab w:val="right" w:leader="dot" w:pos="8664"/>
             </w:tabs>
             <w:rPr>
-              <w:del w:id="177" w:author="Björn Genfors" w:date="2014-02-06T11:08:00Z"/>
+              <w:del w:id="171" w:author="Björn Genfors" w:date="2014-02-06T11:08:00Z"/>
               <w:rFonts w:asciiTheme="minorHAnsi" w:eastAsiaTheme="minorEastAsia" w:hAnsiTheme="minorHAnsi" w:cstheme="minorBidi"/>
               <w:noProof/>
               <w:sz w:val="22"/>
               <w:lang w:eastAsia="sv-SE"/>
             </w:rPr>
           </w:pPr>
-          <w:del w:id="178" w:author="Björn Genfors" w:date="2014-02-06T11:08:00Z">
-            <w:r>
-              <w:rPr>
-                <w:noProof/>
-                <w:rPrChange w:id="179" w:author="Björn Genfors" w:date="2014-02-06T11:08:00Z">
+          <w:del w:id="172" w:author="Björn Genfors" w:date="2014-02-06T11:08:00Z">
+            <w:r>
+              <w:rPr>
+                <w:rPrChange w:id="173" w:author="Björn Genfors" w:date="2014-02-06T11:08:00Z">
                   <w:rPr>
                     <w:rStyle w:val="Hyperlnk"/>
                     <w:noProof/>
@@ -6358,8 +6033,7 @@
             </w:r>
             <w:r>
               <w:rPr>
-                <w:noProof/>
-                <w:rPrChange w:id="180" w:author="Björn Genfors" w:date="2014-02-06T11:08:00Z">
+                <w:rPrChange w:id="174" w:author="Björn Genfors" w:date="2014-02-06T11:08:00Z">
                   <w:rPr>
                     <w:rStyle w:val="Hyperlnk"/>
                     <w:noProof/>
@@ -6386,18 +6060,17 @@
               <w:tab w:val="right" w:leader="dot" w:pos="8664"/>
             </w:tabs>
             <w:rPr>
-              <w:del w:id="181" w:author="Björn Genfors" w:date="2014-02-06T11:08:00Z"/>
+              <w:del w:id="175" w:author="Björn Genfors" w:date="2014-02-06T11:08:00Z"/>
               <w:rFonts w:asciiTheme="minorHAnsi" w:eastAsiaTheme="minorEastAsia" w:hAnsiTheme="minorHAnsi" w:cstheme="minorBidi"/>
               <w:noProof/>
               <w:sz w:val="22"/>
               <w:lang w:eastAsia="sv-SE"/>
             </w:rPr>
           </w:pPr>
-          <w:del w:id="182" w:author="Björn Genfors" w:date="2014-02-06T11:08:00Z">
-            <w:r>
-              <w:rPr>
-                <w:noProof/>
-                <w:rPrChange w:id="183" w:author="Björn Genfors" w:date="2014-02-06T11:08:00Z">
+          <w:del w:id="176" w:author="Björn Genfors" w:date="2014-02-06T11:08:00Z">
+            <w:r>
+              <w:rPr>
+                <w:rPrChange w:id="177" w:author="Björn Genfors" w:date="2014-02-06T11:08:00Z">
                   <w:rPr>
                     <w:rStyle w:val="Hyperlnk"/>
                     <w:noProof/>
@@ -6417,8 +6090,7 @@
             </w:r>
             <w:r>
               <w:rPr>
-                <w:noProof/>
-                <w:rPrChange w:id="184" w:author="Björn Genfors" w:date="2014-02-06T11:08:00Z">
+                <w:rPrChange w:id="178" w:author="Björn Genfors" w:date="2014-02-06T11:08:00Z">
                   <w:rPr>
                     <w:rStyle w:val="Hyperlnk"/>
                     <w:noProof/>
@@ -6445,18 +6117,17 @@
               <w:tab w:val="right" w:leader="dot" w:pos="8664"/>
             </w:tabs>
             <w:rPr>
-              <w:del w:id="185" w:author="Björn Genfors" w:date="2014-02-06T11:08:00Z"/>
+              <w:del w:id="179" w:author="Björn Genfors" w:date="2014-02-06T11:08:00Z"/>
               <w:rFonts w:asciiTheme="minorHAnsi" w:eastAsiaTheme="minorEastAsia" w:hAnsiTheme="minorHAnsi" w:cstheme="minorBidi"/>
               <w:noProof/>
               <w:sz w:val="22"/>
               <w:lang w:eastAsia="sv-SE"/>
             </w:rPr>
           </w:pPr>
-          <w:del w:id="186" w:author="Björn Genfors" w:date="2014-02-06T11:08:00Z">
-            <w:r>
-              <w:rPr>
-                <w:noProof/>
-                <w:rPrChange w:id="187" w:author="Björn Genfors" w:date="2014-02-06T11:08:00Z">
+          <w:del w:id="180" w:author="Björn Genfors" w:date="2014-02-06T11:08:00Z">
+            <w:r>
+              <w:rPr>
+                <w:rPrChange w:id="181" w:author="Björn Genfors" w:date="2014-02-06T11:08:00Z">
                   <w:rPr>
                     <w:rStyle w:val="Hyperlnk"/>
                     <w:noProof/>
@@ -6476,8 +6147,7 @@
             </w:r>
             <w:r>
               <w:rPr>
-                <w:noProof/>
-                <w:rPrChange w:id="188" w:author="Björn Genfors" w:date="2014-02-06T11:08:00Z">
+                <w:rPrChange w:id="182" w:author="Björn Genfors" w:date="2014-02-06T11:08:00Z">
                   <w:rPr>
                     <w:rStyle w:val="Hyperlnk"/>
                     <w:noProof/>
@@ -6504,18 +6174,17 @@
               <w:tab w:val="right" w:leader="dot" w:pos="8664"/>
             </w:tabs>
             <w:rPr>
-              <w:del w:id="189" w:author="Björn Genfors" w:date="2014-02-06T11:08:00Z"/>
+              <w:del w:id="183" w:author="Björn Genfors" w:date="2014-02-06T11:08:00Z"/>
               <w:rFonts w:asciiTheme="minorHAnsi" w:eastAsiaTheme="minorEastAsia" w:hAnsiTheme="minorHAnsi" w:cstheme="minorBidi"/>
               <w:noProof/>
               <w:sz w:val="22"/>
               <w:lang w:eastAsia="sv-SE"/>
             </w:rPr>
           </w:pPr>
-          <w:del w:id="190" w:author="Björn Genfors" w:date="2014-02-06T11:08:00Z">
-            <w:r>
-              <w:rPr>
-                <w:noProof/>
-                <w:rPrChange w:id="191" w:author="Björn Genfors" w:date="2014-02-06T11:08:00Z">
+          <w:del w:id="184" w:author="Björn Genfors" w:date="2014-02-06T11:08:00Z">
+            <w:r>
+              <w:rPr>
+                <w:rPrChange w:id="185" w:author="Björn Genfors" w:date="2014-02-06T11:08:00Z">
                   <w:rPr>
                     <w:rStyle w:val="Hyperlnk"/>
                     <w:noProof/>
@@ -6535,8 +6204,7 @@
             </w:r>
             <w:r>
               <w:rPr>
-                <w:noProof/>
-                <w:rPrChange w:id="192" w:author="Björn Genfors" w:date="2014-02-06T11:08:00Z">
+                <w:rPrChange w:id="186" w:author="Björn Genfors" w:date="2014-02-06T11:08:00Z">
                   <w:rPr>
                     <w:rStyle w:val="Hyperlnk"/>
                     <w:noProof/>
@@ -6563,18 +6231,17 @@
               <w:tab w:val="right" w:leader="dot" w:pos="8664"/>
             </w:tabs>
             <w:rPr>
-              <w:del w:id="193" w:author="Björn Genfors" w:date="2014-02-06T11:08:00Z"/>
+              <w:del w:id="187" w:author="Björn Genfors" w:date="2014-02-06T11:08:00Z"/>
               <w:rFonts w:asciiTheme="minorHAnsi" w:eastAsiaTheme="minorEastAsia" w:hAnsiTheme="minorHAnsi" w:cstheme="minorBidi"/>
               <w:noProof/>
               <w:sz w:val="22"/>
               <w:lang w:eastAsia="sv-SE"/>
             </w:rPr>
           </w:pPr>
-          <w:del w:id="194" w:author="Björn Genfors" w:date="2014-02-06T11:08:00Z">
-            <w:r>
-              <w:rPr>
-                <w:noProof/>
-                <w:rPrChange w:id="195" w:author="Björn Genfors" w:date="2014-02-06T11:08:00Z">
+          <w:del w:id="188" w:author="Björn Genfors" w:date="2014-02-06T11:08:00Z">
+            <w:r>
+              <w:rPr>
+                <w:rPrChange w:id="189" w:author="Björn Genfors" w:date="2014-02-06T11:08:00Z">
                   <w:rPr>
                     <w:rStyle w:val="Hyperlnk"/>
                     <w:noProof/>
@@ -6594,8 +6261,7 @@
             </w:r>
             <w:r>
               <w:rPr>
-                <w:noProof/>
-                <w:rPrChange w:id="196" w:author="Björn Genfors" w:date="2014-02-06T11:08:00Z">
+                <w:rPrChange w:id="190" w:author="Björn Genfors" w:date="2014-02-06T11:08:00Z">
                   <w:rPr>
                     <w:rStyle w:val="Hyperlnk"/>
                     <w:noProof/>
@@ -6622,18 +6288,17 @@
               <w:tab w:val="right" w:leader="dot" w:pos="8664"/>
             </w:tabs>
             <w:rPr>
-              <w:del w:id="197" w:author="Björn Genfors" w:date="2014-02-06T11:08:00Z"/>
+              <w:del w:id="191" w:author="Björn Genfors" w:date="2014-02-06T11:08:00Z"/>
               <w:rFonts w:asciiTheme="minorHAnsi" w:eastAsiaTheme="minorEastAsia" w:hAnsiTheme="minorHAnsi" w:cstheme="minorBidi"/>
               <w:noProof/>
               <w:sz w:val="22"/>
               <w:lang w:eastAsia="sv-SE"/>
             </w:rPr>
           </w:pPr>
-          <w:del w:id="198" w:author="Björn Genfors" w:date="2014-02-06T11:08:00Z">
-            <w:r>
-              <w:rPr>
-                <w:noProof/>
-                <w:rPrChange w:id="199" w:author="Björn Genfors" w:date="2014-02-06T11:08:00Z">
+          <w:del w:id="192" w:author="Björn Genfors" w:date="2014-02-06T11:08:00Z">
+            <w:r>
+              <w:rPr>
+                <w:rPrChange w:id="193" w:author="Björn Genfors" w:date="2014-02-06T11:08:00Z">
                   <w:rPr>
                     <w:rStyle w:val="Hyperlnk"/>
                     <w:noProof/>
@@ -6653,8 +6318,7 @@
             </w:r>
             <w:r>
               <w:rPr>
-                <w:noProof/>
-                <w:rPrChange w:id="200" w:author="Björn Genfors" w:date="2014-02-06T11:08:00Z">
+                <w:rPrChange w:id="194" w:author="Björn Genfors" w:date="2014-02-06T11:08:00Z">
                   <w:rPr>
                     <w:rStyle w:val="Hyperlnk"/>
                     <w:noProof/>
@@ -6681,18 +6345,17 @@
               <w:tab w:val="right" w:leader="dot" w:pos="8664"/>
             </w:tabs>
             <w:rPr>
-              <w:del w:id="201" w:author="Björn Genfors" w:date="2014-02-06T11:08:00Z"/>
+              <w:del w:id="195" w:author="Björn Genfors" w:date="2014-02-06T11:08:00Z"/>
               <w:rFonts w:asciiTheme="minorHAnsi" w:eastAsiaTheme="minorEastAsia" w:hAnsiTheme="minorHAnsi" w:cstheme="minorBidi"/>
               <w:noProof/>
               <w:sz w:val="22"/>
               <w:lang w:eastAsia="sv-SE"/>
             </w:rPr>
           </w:pPr>
-          <w:del w:id="202" w:author="Björn Genfors" w:date="2014-02-06T11:08:00Z">
-            <w:r>
-              <w:rPr>
-                <w:noProof/>
-                <w:rPrChange w:id="203" w:author="Björn Genfors" w:date="2014-02-06T11:08:00Z">
+          <w:del w:id="196" w:author="Björn Genfors" w:date="2014-02-06T11:08:00Z">
+            <w:r>
+              <w:rPr>
+                <w:rPrChange w:id="197" w:author="Björn Genfors" w:date="2014-02-06T11:08:00Z">
                   <w:rPr>
                     <w:rStyle w:val="Hyperlnk"/>
                     <w:noProof/>
@@ -6712,8 +6375,7 @@
             </w:r>
             <w:r>
               <w:rPr>
-                <w:noProof/>
-                <w:rPrChange w:id="204" w:author="Björn Genfors" w:date="2014-02-06T11:08:00Z">
+                <w:rPrChange w:id="198" w:author="Björn Genfors" w:date="2014-02-06T11:08:00Z">
                   <w:rPr>
                     <w:rStyle w:val="Hyperlnk"/>
                     <w:noProof/>
@@ -6740,18 +6402,17 @@
               <w:tab w:val="right" w:leader="dot" w:pos="8664"/>
             </w:tabs>
             <w:rPr>
-              <w:del w:id="205" w:author="Björn Genfors" w:date="2014-02-06T11:08:00Z"/>
+              <w:del w:id="199" w:author="Björn Genfors" w:date="2014-02-06T11:08:00Z"/>
               <w:rFonts w:asciiTheme="minorHAnsi" w:eastAsiaTheme="minorEastAsia" w:hAnsiTheme="minorHAnsi" w:cstheme="minorBidi"/>
               <w:noProof/>
               <w:sz w:val="22"/>
               <w:lang w:eastAsia="sv-SE"/>
             </w:rPr>
           </w:pPr>
-          <w:del w:id="206" w:author="Björn Genfors" w:date="2014-02-06T11:08:00Z">
-            <w:r>
-              <w:rPr>
-                <w:noProof/>
-                <w:rPrChange w:id="207" w:author="Björn Genfors" w:date="2014-02-06T11:08:00Z">
+          <w:del w:id="200" w:author="Björn Genfors" w:date="2014-02-06T11:08:00Z">
+            <w:r>
+              <w:rPr>
+                <w:rPrChange w:id="201" w:author="Björn Genfors" w:date="2014-02-06T11:08:00Z">
                   <w:rPr>
                     <w:rStyle w:val="Hyperlnk"/>
                     <w:noProof/>
@@ -6771,8 +6432,7 @@
             </w:r>
             <w:r>
               <w:rPr>
-                <w:noProof/>
-                <w:rPrChange w:id="208" w:author="Björn Genfors" w:date="2014-02-06T11:08:00Z">
+                <w:rPrChange w:id="202" w:author="Björn Genfors" w:date="2014-02-06T11:08:00Z">
                   <w:rPr>
                     <w:rStyle w:val="Hyperlnk"/>
                     <w:noProof/>
@@ -6799,18 +6459,17 @@
               <w:tab w:val="right" w:leader="dot" w:pos="8664"/>
             </w:tabs>
             <w:rPr>
-              <w:del w:id="209" w:author="Björn Genfors" w:date="2014-02-06T11:08:00Z"/>
+              <w:del w:id="203" w:author="Björn Genfors" w:date="2014-02-06T11:08:00Z"/>
               <w:rFonts w:asciiTheme="minorHAnsi" w:eastAsiaTheme="minorEastAsia" w:hAnsiTheme="minorHAnsi" w:cstheme="minorBidi"/>
               <w:noProof/>
               <w:sz w:val="22"/>
               <w:lang w:eastAsia="sv-SE"/>
             </w:rPr>
           </w:pPr>
-          <w:del w:id="210" w:author="Björn Genfors" w:date="2014-02-06T11:08:00Z">
-            <w:r>
-              <w:rPr>
-                <w:noProof/>
-                <w:rPrChange w:id="211" w:author="Björn Genfors" w:date="2014-02-06T11:08:00Z">
+          <w:del w:id="204" w:author="Björn Genfors" w:date="2014-02-06T11:08:00Z">
+            <w:r>
+              <w:rPr>
+                <w:rPrChange w:id="205" w:author="Björn Genfors" w:date="2014-02-06T11:08:00Z">
                   <w:rPr>
                     <w:rStyle w:val="Hyperlnk"/>
                     <w:noProof/>
@@ -6830,8 +6489,7 @@
             </w:r>
             <w:r>
               <w:rPr>
-                <w:noProof/>
-                <w:rPrChange w:id="212" w:author="Björn Genfors" w:date="2014-02-06T11:08:00Z">
+                <w:rPrChange w:id="206" w:author="Björn Genfors" w:date="2014-02-06T11:08:00Z">
                   <w:rPr>
                     <w:rStyle w:val="Hyperlnk"/>
                     <w:noProof/>
@@ -6858,18 +6516,17 @@
               <w:tab w:val="right" w:leader="dot" w:pos="8664"/>
             </w:tabs>
             <w:rPr>
-              <w:del w:id="213" w:author="Björn Genfors" w:date="2014-02-06T11:08:00Z"/>
+              <w:del w:id="207" w:author="Björn Genfors" w:date="2014-02-06T11:08:00Z"/>
               <w:rFonts w:asciiTheme="minorHAnsi" w:eastAsiaTheme="minorEastAsia" w:hAnsiTheme="minorHAnsi" w:cstheme="minorBidi"/>
               <w:noProof/>
               <w:sz w:val="22"/>
               <w:lang w:eastAsia="sv-SE"/>
             </w:rPr>
           </w:pPr>
-          <w:del w:id="214" w:author="Björn Genfors" w:date="2014-02-06T11:08:00Z">
-            <w:r>
-              <w:rPr>
-                <w:noProof/>
-                <w:rPrChange w:id="215" w:author="Björn Genfors" w:date="2014-02-06T11:08:00Z">
+          <w:del w:id="208" w:author="Björn Genfors" w:date="2014-02-06T11:08:00Z">
+            <w:r>
+              <w:rPr>
+                <w:rPrChange w:id="209" w:author="Björn Genfors" w:date="2014-02-06T11:08:00Z">
                   <w:rPr>
                     <w:rStyle w:val="Hyperlnk"/>
                     <w:noProof/>
@@ -6889,8 +6546,7 @@
             </w:r>
             <w:r>
               <w:rPr>
-                <w:noProof/>
-                <w:rPrChange w:id="216" w:author="Björn Genfors" w:date="2014-02-06T11:08:00Z">
+                <w:rPrChange w:id="210" w:author="Björn Genfors" w:date="2014-02-06T11:08:00Z">
                   <w:rPr>
                     <w:rStyle w:val="Hyperlnk"/>
                     <w:noProof/>
@@ -6917,18 +6573,17 @@
               <w:tab w:val="right" w:leader="dot" w:pos="8664"/>
             </w:tabs>
             <w:rPr>
-              <w:del w:id="217" w:author="Björn Genfors" w:date="2014-02-06T11:08:00Z"/>
+              <w:del w:id="211" w:author="Björn Genfors" w:date="2014-02-06T11:08:00Z"/>
               <w:rFonts w:asciiTheme="minorHAnsi" w:eastAsiaTheme="minorEastAsia" w:hAnsiTheme="minorHAnsi" w:cstheme="minorBidi"/>
               <w:noProof/>
               <w:sz w:val="22"/>
               <w:lang w:eastAsia="sv-SE"/>
             </w:rPr>
           </w:pPr>
-          <w:del w:id="218" w:author="Björn Genfors" w:date="2014-02-06T11:08:00Z">
-            <w:r>
-              <w:rPr>
-                <w:noProof/>
-                <w:rPrChange w:id="219" w:author="Björn Genfors" w:date="2014-02-06T11:08:00Z">
+          <w:del w:id="212" w:author="Björn Genfors" w:date="2014-02-06T11:08:00Z">
+            <w:r>
+              <w:rPr>
+                <w:rPrChange w:id="213" w:author="Björn Genfors" w:date="2014-02-06T11:08:00Z">
                   <w:rPr>
                     <w:rStyle w:val="Hyperlnk"/>
                     <w:noProof/>
@@ -6948,8 +6603,7 @@
             </w:r>
             <w:r>
               <w:rPr>
-                <w:noProof/>
-                <w:rPrChange w:id="220" w:author="Björn Genfors" w:date="2014-02-06T11:08:00Z">
+                <w:rPrChange w:id="214" w:author="Björn Genfors" w:date="2014-02-06T11:08:00Z">
                   <w:rPr>
                     <w:rStyle w:val="Hyperlnk"/>
                     <w:noProof/>
@@ -6976,18 +6630,17 @@
               <w:tab w:val="right" w:leader="dot" w:pos="8664"/>
             </w:tabs>
             <w:rPr>
-              <w:del w:id="221" w:author="Björn Genfors" w:date="2014-02-06T11:08:00Z"/>
+              <w:del w:id="215" w:author="Björn Genfors" w:date="2014-02-06T11:08:00Z"/>
               <w:rFonts w:asciiTheme="minorHAnsi" w:eastAsiaTheme="minorEastAsia" w:hAnsiTheme="minorHAnsi" w:cstheme="minorBidi"/>
               <w:noProof/>
               <w:sz w:val="22"/>
               <w:lang w:eastAsia="sv-SE"/>
             </w:rPr>
           </w:pPr>
-          <w:del w:id="222" w:author="Björn Genfors" w:date="2014-02-06T11:08:00Z">
-            <w:r>
-              <w:rPr>
-                <w:noProof/>
-                <w:rPrChange w:id="223" w:author="Björn Genfors" w:date="2014-02-06T11:08:00Z">
+          <w:del w:id="216" w:author="Björn Genfors" w:date="2014-02-06T11:08:00Z">
+            <w:r>
+              <w:rPr>
+                <w:rPrChange w:id="217" w:author="Björn Genfors" w:date="2014-02-06T11:08:00Z">
                   <w:rPr>
                     <w:rStyle w:val="Hyperlnk"/>
                     <w:noProof/>
@@ -7007,8 +6660,7 @@
             </w:r>
             <w:r>
               <w:rPr>
-                <w:noProof/>
-                <w:rPrChange w:id="224" w:author="Björn Genfors" w:date="2014-02-06T11:08:00Z">
+                <w:rPrChange w:id="218" w:author="Björn Genfors" w:date="2014-02-06T11:08:00Z">
                   <w:rPr>
                     <w:rStyle w:val="Hyperlnk"/>
                     <w:noProof/>
@@ -7035,18 +6687,17 @@
               <w:tab w:val="right" w:leader="dot" w:pos="8664"/>
             </w:tabs>
             <w:rPr>
-              <w:del w:id="225" w:author="Björn Genfors" w:date="2014-02-06T11:08:00Z"/>
+              <w:del w:id="219" w:author="Björn Genfors" w:date="2014-02-06T11:08:00Z"/>
               <w:rFonts w:asciiTheme="minorHAnsi" w:eastAsiaTheme="minorEastAsia" w:hAnsiTheme="minorHAnsi" w:cstheme="minorBidi"/>
               <w:noProof/>
               <w:sz w:val="22"/>
               <w:lang w:eastAsia="sv-SE"/>
             </w:rPr>
           </w:pPr>
-          <w:del w:id="226" w:author="Björn Genfors" w:date="2014-02-06T11:08:00Z">
-            <w:r>
-              <w:rPr>
-                <w:noProof/>
-                <w:rPrChange w:id="227" w:author="Björn Genfors" w:date="2014-02-06T11:08:00Z">
+          <w:del w:id="220" w:author="Björn Genfors" w:date="2014-02-06T11:08:00Z">
+            <w:r>
+              <w:rPr>
+                <w:rPrChange w:id="221" w:author="Björn Genfors" w:date="2014-02-06T11:08:00Z">
                   <w:rPr>
                     <w:rStyle w:val="Hyperlnk"/>
                     <w:noProof/>
@@ -7066,8 +6717,7 @@
             </w:r>
             <w:r>
               <w:rPr>
-                <w:noProof/>
-                <w:rPrChange w:id="228" w:author="Björn Genfors" w:date="2014-02-06T11:08:00Z">
+                <w:rPrChange w:id="222" w:author="Björn Genfors" w:date="2014-02-06T11:08:00Z">
                   <w:rPr>
                     <w:rStyle w:val="Hyperlnk"/>
                     <w:noProof/>
@@ -7094,18 +6744,17 @@
               <w:tab w:val="right" w:leader="dot" w:pos="8664"/>
             </w:tabs>
             <w:rPr>
-              <w:del w:id="229" w:author="Björn Genfors" w:date="2014-02-06T11:08:00Z"/>
+              <w:del w:id="223" w:author="Björn Genfors" w:date="2014-02-06T11:08:00Z"/>
               <w:rFonts w:asciiTheme="minorHAnsi" w:eastAsiaTheme="minorEastAsia" w:hAnsiTheme="minorHAnsi" w:cstheme="minorBidi"/>
               <w:noProof/>
               <w:sz w:val="22"/>
               <w:lang w:eastAsia="sv-SE"/>
             </w:rPr>
           </w:pPr>
-          <w:del w:id="230" w:author="Björn Genfors" w:date="2014-02-06T11:08:00Z">
-            <w:r>
-              <w:rPr>
-                <w:noProof/>
-                <w:rPrChange w:id="231" w:author="Björn Genfors" w:date="2014-02-06T11:08:00Z">
+          <w:del w:id="224" w:author="Björn Genfors" w:date="2014-02-06T11:08:00Z">
+            <w:r>
+              <w:rPr>
+                <w:rPrChange w:id="225" w:author="Björn Genfors" w:date="2014-02-06T11:08:00Z">
                   <w:rPr>
                     <w:rStyle w:val="Hyperlnk"/>
                     <w:noProof/>
@@ -7125,8 +6774,7 @@
             </w:r>
             <w:r>
               <w:rPr>
-                <w:noProof/>
-                <w:rPrChange w:id="232" w:author="Björn Genfors" w:date="2014-02-06T11:08:00Z">
+                <w:rPrChange w:id="226" w:author="Björn Genfors" w:date="2014-02-06T11:08:00Z">
                   <w:rPr>
                     <w:rStyle w:val="Hyperlnk"/>
                     <w:noProof/>
@@ -7153,18 +6801,17 @@
               <w:tab w:val="right" w:leader="dot" w:pos="8664"/>
             </w:tabs>
             <w:rPr>
-              <w:del w:id="233" w:author="Björn Genfors" w:date="2014-02-06T11:08:00Z"/>
+              <w:del w:id="227" w:author="Björn Genfors" w:date="2014-02-06T11:08:00Z"/>
               <w:rFonts w:asciiTheme="minorHAnsi" w:eastAsiaTheme="minorEastAsia" w:hAnsiTheme="minorHAnsi" w:cstheme="minorBidi"/>
               <w:noProof/>
               <w:sz w:val="22"/>
               <w:lang w:eastAsia="sv-SE"/>
             </w:rPr>
           </w:pPr>
-          <w:del w:id="234" w:author="Björn Genfors" w:date="2014-02-06T11:08:00Z">
-            <w:r>
-              <w:rPr>
-                <w:noProof/>
-                <w:rPrChange w:id="235" w:author="Björn Genfors" w:date="2014-02-06T11:08:00Z">
+          <w:del w:id="228" w:author="Björn Genfors" w:date="2014-02-06T11:08:00Z">
+            <w:r>
+              <w:rPr>
+                <w:rPrChange w:id="229" w:author="Björn Genfors" w:date="2014-02-06T11:08:00Z">
                   <w:rPr>
                     <w:rStyle w:val="Hyperlnk"/>
                     <w:noProof/>
@@ -7184,8 +6831,7 @@
             </w:r>
             <w:r>
               <w:rPr>
-                <w:noProof/>
-                <w:rPrChange w:id="236" w:author="Björn Genfors" w:date="2014-02-06T11:08:00Z">
+                <w:rPrChange w:id="230" w:author="Björn Genfors" w:date="2014-02-06T11:08:00Z">
                   <w:rPr>
                     <w:rStyle w:val="Hyperlnk"/>
                     <w:noProof/>
@@ -7212,18 +6858,17 @@
               <w:tab w:val="right" w:leader="dot" w:pos="8664"/>
             </w:tabs>
             <w:rPr>
-              <w:del w:id="237" w:author="Björn Genfors" w:date="2014-02-06T11:08:00Z"/>
+              <w:del w:id="231" w:author="Björn Genfors" w:date="2014-02-06T11:08:00Z"/>
               <w:rFonts w:asciiTheme="minorHAnsi" w:eastAsiaTheme="minorEastAsia" w:hAnsiTheme="minorHAnsi" w:cstheme="minorBidi"/>
               <w:noProof/>
               <w:sz w:val="22"/>
               <w:lang w:eastAsia="sv-SE"/>
             </w:rPr>
           </w:pPr>
-          <w:del w:id="238" w:author="Björn Genfors" w:date="2014-02-06T11:08:00Z">
-            <w:r>
-              <w:rPr>
-                <w:noProof/>
-                <w:rPrChange w:id="239" w:author="Björn Genfors" w:date="2014-02-06T11:08:00Z">
+          <w:del w:id="232" w:author="Björn Genfors" w:date="2014-02-06T11:08:00Z">
+            <w:r>
+              <w:rPr>
+                <w:rPrChange w:id="233" w:author="Björn Genfors" w:date="2014-02-06T11:08:00Z">
                   <w:rPr>
                     <w:rStyle w:val="Hyperlnk"/>
                     <w:noProof/>
@@ -7243,8 +6888,7 @@
             </w:r>
             <w:r>
               <w:rPr>
-                <w:noProof/>
-                <w:rPrChange w:id="240" w:author="Björn Genfors" w:date="2014-02-06T11:08:00Z">
+                <w:rPrChange w:id="234" w:author="Björn Genfors" w:date="2014-02-06T11:08:00Z">
                   <w:rPr>
                     <w:rStyle w:val="Hyperlnk"/>
                     <w:noProof/>
@@ -7271,18 +6915,17 @@
               <w:tab w:val="right" w:leader="dot" w:pos="8664"/>
             </w:tabs>
             <w:rPr>
-              <w:del w:id="241" w:author="Björn Genfors" w:date="2014-02-06T11:08:00Z"/>
+              <w:del w:id="235" w:author="Björn Genfors" w:date="2014-02-06T11:08:00Z"/>
               <w:rFonts w:asciiTheme="minorHAnsi" w:eastAsiaTheme="minorEastAsia" w:hAnsiTheme="minorHAnsi" w:cstheme="minorBidi"/>
               <w:noProof/>
               <w:sz w:val="22"/>
               <w:lang w:eastAsia="sv-SE"/>
             </w:rPr>
           </w:pPr>
-          <w:del w:id="242" w:author="Björn Genfors" w:date="2014-02-06T11:08:00Z">
-            <w:r>
-              <w:rPr>
-                <w:noProof/>
-                <w:rPrChange w:id="243" w:author="Björn Genfors" w:date="2014-02-06T11:08:00Z">
+          <w:del w:id="236" w:author="Björn Genfors" w:date="2014-02-06T11:08:00Z">
+            <w:r>
+              <w:rPr>
+                <w:rPrChange w:id="237" w:author="Björn Genfors" w:date="2014-02-06T11:08:00Z">
                   <w:rPr>
                     <w:rStyle w:val="Hyperlnk"/>
                     <w:noProof/>
@@ -7302,8 +6945,7 @@
             </w:r>
             <w:r>
               <w:rPr>
-                <w:noProof/>
-                <w:rPrChange w:id="244" w:author="Björn Genfors" w:date="2014-02-06T11:08:00Z">
+                <w:rPrChange w:id="238" w:author="Björn Genfors" w:date="2014-02-06T11:08:00Z">
                   <w:rPr>
                     <w:rStyle w:val="Hyperlnk"/>
                     <w:noProof/>
@@ -7330,18 +6972,17 @@
               <w:tab w:val="right" w:leader="dot" w:pos="8664"/>
             </w:tabs>
             <w:rPr>
-              <w:del w:id="245" w:author="Björn Genfors" w:date="2014-02-06T11:08:00Z"/>
+              <w:del w:id="239" w:author="Björn Genfors" w:date="2014-02-06T11:08:00Z"/>
               <w:rFonts w:asciiTheme="minorHAnsi" w:eastAsiaTheme="minorEastAsia" w:hAnsiTheme="minorHAnsi" w:cstheme="minorBidi"/>
               <w:noProof/>
               <w:sz w:val="22"/>
               <w:lang w:eastAsia="sv-SE"/>
             </w:rPr>
           </w:pPr>
-          <w:del w:id="246" w:author="Björn Genfors" w:date="2014-02-06T11:08:00Z">
-            <w:r>
-              <w:rPr>
-                <w:noProof/>
-                <w:rPrChange w:id="247" w:author="Björn Genfors" w:date="2014-02-06T11:08:00Z">
+          <w:del w:id="240" w:author="Björn Genfors" w:date="2014-02-06T11:08:00Z">
+            <w:r>
+              <w:rPr>
+                <w:rPrChange w:id="241" w:author="Björn Genfors" w:date="2014-02-06T11:08:00Z">
                   <w:rPr>
                     <w:rStyle w:val="Hyperlnk"/>
                     <w:noProof/>
@@ -7361,8 +7002,7 @@
             </w:r>
             <w:r>
               <w:rPr>
-                <w:noProof/>
-                <w:rPrChange w:id="248" w:author="Björn Genfors" w:date="2014-02-06T11:08:00Z">
+                <w:rPrChange w:id="242" w:author="Björn Genfors" w:date="2014-02-06T11:08:00Z">
                   <w:rPr>
                     <w:rStyle w:val="Hyperlnk"/>
                     <w:noProof/>
@@ -7389,18 +7029,17 @@
               <w:tab w:val="right" w:leader="dot" w:pos="8664"/>
             </w:tabs>
             <w:rPr>
-              <w:del w:id="249" w:author="Björn Genfors" w:date="2014-02-06T11:08:00Z"/>
+              <w:del w:id="243" w:author="Björn Genfors" w:date="2014-02-06T11:08:00Z"/>
               <w:rFonts w:asciiTheme="minorHAnsi" w:eastAsiaTheme="minorEastAsia" w:hAnsiTheme="minorHAnsi" w:cstheme="minorBidi"/>
               <w:noProof/>
               <w:sz w:val="22"/>
               <w:lang w:eastAsia="sv-SE"/>
             </w:rPr>
           </w:pPr>
-          <w:del w:id="250" w:author="Björn Genfors" w:date="2014-02-06T11:08:00Z">
-            <w:r>
-              <w:rPr>
-                <w:noProof/>
-                <w:rPrChange w:id="251" w:author="Björn Genfors" w:date="2014-02-06T11:08:00Z">
+          <w:del w:id="244" w:author="Björn Genfors" w:date="2014-02-06T11:08:00Z">
+            <w:r>
+              <w:rPr>
+                <w:rPrChange w:id="245" w:author="Björn Genfors" w:date="2014-02-06T11:08:00Z">
                   <w:rPr>
                     <w:rStyle w:val="Hyperlnk"/>
                     <w:noProof/>
@@ -7420,8 +7059,7 @@
             </w:r>
             <w:r>
               <w:rPr>
-                <w:noProof/>
-                <w:rPrChange w:id="252" w:author="Björn Genfors" w:date="2014-02-06T11:08:00Z">
+                <w:rPrChange w:id="246" w:author="Björn Genfors" w:date="2014-02-06T11:08:00Z">
                   <w:rPr>
                     <w:rStyle w:val="Hyperlnk"/>
                     <w:noProof/>
@@ -7448,18 +7086,17 @@
               <w:tab w:val="right" w:leader="dot" w:pos="8664"/>
             </w:tabs>
             <w:rPr>
-              <w:del w:id="253" w:author="Björn Genfors" w:date="2014-02-06T11:08:00Z"/>
+              <w:del w:id="247" w:author="Björn Genfors" w:date="2014-02-06T11:08:00Z"/>
               <w:rFonts w:asciiTheme="minorHAnsi" w:eastAsiaTheme="minorEastAsia" w:hAnsiTheme="minorHAnsi" w:cstheme="minorBidi"/>
               <w:noProof/>
               <w:sz w:val="22"/>
               <w:lang w:eastAsia="sv-SE"/>
             </w:rPr>
           </w:pPr>
-          <w:del w:id="254" w:author="Björn Genfors" w:date="2014-02-06T11:08:00Z">
-            <w:r>
-              <w:rPr>
-                <w:noProof/>
-                <w:rPrChange w:id="255" w:author="Björn Genfors" w:date="2014-02-06T11:08:00Z">
+          <w:del w:id="248" w:author="Björn Genfors" w:date="2014-02-06T11:08:00Z">
+            <w:r>
+              <w:rPr>
+                <w:rPrChange w:id="249" w:author="Björn Genfors" w:date="2014-02-06T11:08:00Z">
                   <w:rPr>
                     <w:rStyle w:val="Hyperlnk"/>
                     <w:noProof/>
@@ -7479,8 +7116,7 @@
             </w:r>
             <w:r>
               <w:rPr>
-                <w:noProof/>
-                <w:rPrChange w:id="256" w:author="Björn Genfors" w:date="2014-02-06T11:08:00Z">
+                <w:rPrChange w:id="250" w:author="Björn Genfors" w:date="2014-02-06T11:08:00Z">
                   <w:rPr>
                     <w:rStyle w:val="Hyperlnk"/>
                     <w:noProof/>
@@ -7507,18 +7143,17 @@
               <w:tab w:val="right" w:leader="dot" w:pos="8664"/>
             </w:tabs>
             <w:rPr>
-              <w:del w:id="257" w:author="Björn Genfors" w:date="2014-02-06T11:08:00Z"/>
+              <w:del w:id="251" w:author="Björn Genfors" w:date="2014-02-06T11:08:00Z"/>
               <w:rFonts w:asciiTheme="minorHAnsi" w:eastAsiaTheme="minorEastAsia" w:hAnsiTheme="minorHAnsi" w:cstheme="minorBidi"/>
               <w:noProof/>
               <w:sz w:val="22"/>
               <w:lang w:eastAsia="sv-SE"/>
             </w:rPr>
           </w:pPr>
-          <w:del w:id="258" w:author="Björn Genfors" w:date="2014-02-06T11:08:00Z">
-            <w:r>
-              <w:rPr>
-                <w:noProof/>
-                <w:rPrChange w:id="259" w:author="Björn Genfors" w:date="2014-02-06T11:08:00Z">
+          <w:del w:id="252" w:author="Björn Genfors" w:date="2014-02-06T11:08:00Z">
+            <w:r>
+              <w:rPr>
+                <w:rPrChange w:id="253" w:author="Björn Genfors" w:date="2014-02-06T11:08:00Z">
                   <w:rPr>
                     <w:rStyle w:val="Hyperlnk"/>
                     <w:noProof/>
@@ -7538,8 +7173,7 @@
             </w:r>
             <w:r>
               <w:rPr>
-                <w:noProof/>
-                <w:rPrChange w:id="260" w:author="Björn Genfors" w:date="2014-02-06T11:08:00Z">
+                <w:rPrChange w:id="254" w:author="Björn Genfors" w:date="2014-02-06T11:08:00Z">
                   <w:rPr>
                     <w:rStyle w:val="Hyperlnk"/>
                     <w:noProof/>
@@ -7566,18 +7200,17 @@
               <w:tab w:val="right" w:leader="dot" w:pos="8664"/>
             </w:tabs>
             <w:rPr>
-              <w:del w:id="261" w:author="Björn Genfors" w:date="2014-02-06T11:08:00Z"/>
+              <w:del w:id="255" w:author="Björn Genfors" w:date="2014-02-06T11:08:00Z"/>
               <w:rFonts w:asciiTheme="minorHAnsi" w:eastAsiaTheme="minorEastAsia" w:hAnsiTheme="minorHAnsi" w:cstheme="minorBidi"/>
               <w:noProof/>
               <w:sz w:val="22"/>
               <w:lang w:eastAsia="sv-SE"/>
             </w:rPr>
           </w:pPr>
-          <w:del w:id="262" w:author="Björn Genfors" w:date="2014-02-06T11:08:00Z">
-            <w:r>
-              <w:rPr>
-                <w:noProof/>
-                <w:rPrChange w:id="263" w:author="Björn Genfors" w:date="2014-02-06T11:08:00Z">
+          <w:del w:id="256" w:author="Björn Genfors" w:date="2014-02-06T11:08:00Z">
+            <w:r>
+              <w:rPr>
+                <w:rPrChange w:id="257" w:author="Björn Genfors" w:date="2014-02-06T11:08:00Z">
                   <w:rPr>
                     <w:rStyle w:val="Hyperlnk"/>
                     <w:noProof/>
@@ -7597,8 +7230,7 @@
             </w:r>
             <w:r>
               <w:rPr>
-                <w:noProof/>
-                <w:rPrChange w:id="264" w:author="Björn Genfors" w:date="2014-02-06T11:08:00Z">
+                <w:rPrChange w:id="258" w:author="Björn Genfors" w:date="2014-02-06T11:08:00Z">
                   <w:rPr>
                     <w:rStyle w:val="Hyperlnk"/>
                     <w:noProof/>
@@ -7625,18 +7257,17 @@
               <w:tab w:val="right" w:leader="dot" w:pos="8664"/>
             </w:tabs>
             <w:rPr>
-              <w:del w:id="265" w:author="Björn Genfors" w:date="2014-02-06T11:08:00Z"/>
+              <w:del w:id="259" w:author="Björn Genfors" w:date="2014-02-06T11:08:00Z"/>
               <w:rFonts w:asciiTheme="minorHAnsi" w:eastAsiaTheme="minorEastAsia" w:hAnsiTheme="minorHAnsi" w:cstheme="minorBidi"/>
               <w:noProof/>
               <w:sz w:val="22"/>
               <w:lang w:eastAsia="sv-SE"/>
             </w:rPr>
           </w:pPr>
-          <w:del w:id="266" w:author="Björn Genfors" w:date="2014-02-06T11:08:00Z">
-            <w:r>
-              <w:rPr>
-                <w:noProof/>
-                <w:rPrChange w:id="267" w:author="Björn Genfors" w:date="2014-02-06T11:08:00Z">
+          <w:del w:id="260" w:author="Björn Genfors" w:date="2014-02-06T11:08:00Z">
+            <w:r>
+              <w:rPr>
+                <w:rPrChange w:id="261" w:author="Björn Genfors" w:date="2014-02-06T11:08:00Z">
                   <w:rPr>
                     <w:rStyle w:val="Hyperlnk"/>
                     <w:noProof/>
@@ -7656,8 +7287,7 @@
             </w:r>
             <w:r>
               <w:rPr>
-                <w:noProof/>
-                <w:rPrChange w:id="268" w:author="Björn Genfors" w:date="2014-02-06T11:08:00Z">
+                <w:rPrChange w:id="262" w:author="Björn Genfors" w:date="2014-02-06T11:08:00Z">
                   <w:rPr>
                     <w:rStyle w:val="Hyperlnk"/>
                     <w:noProof/>
@@ -7684,18 +7314,17 @@
               <w:tab w:val="right" w:leader="dot" w:pos="8664"/>
             </w:tabs>
             <w:rPr>
-              <w:del w:id="269" w:author="Björn Genfors" w:date="2014-02-06T11:08:00Z"/>
+              <w:del w:id="263" w:author="Björn Genfors" w:date="2014-02-06T11:08:00Z"/>
               <w:rFonts w:asciiTheme="minorHAnsi" w:eastAsiaTheme="minorEastAsia" w:hAnsiTheme="minorHAnsi" w:cstheme="minorBidi"/>
               <w:noProof/>
               <w:sz w:val="22"/>
               <w:lang w:eastAsia="sv-SE"/>
             </w:rPr>
           </w:pPr>
-          <w:del w:id="270" w:author="Björn Genfors" w:date="2014-02-06T11:08:00Z">
-            <w:r>
-              <w:rPr>
-                <w:noProof/>
-                <w:rPrChange w:id="271" w:author="Björn Genfors" w:date="2014-02-06T11:08:00Z">
+          <w:del w:id="264" w:author="Björn Genfors" w:date="2014-02-06T11:08:00Z">
+            <w:r>
+              <w:rPr>
+                <w:rPrChange w:id="265" w:author="Björn Genfors" w:date="2014-02-06T11:08:00Z">
                   <w:rPr>
                     <w:rStyle w:val="Hyperlnk"/>
                     <w:noProof/>
@@ -7715,8 +7344,7 @@
             </w:r>
             <w:r>
               <w:rPr>
-                <w:noProof/>
-                <w:rPrChange w:id="272" w:author="Björn Genfors" w:date="2014-02-06T11:08:00Z">
+                <w:rPrChange w:id="266" w:author="Björn Genfors" w:date="2014-02-06T11:08:00Z">
                   <w:rPr>
                     <w:rStyle w:val="Hyperlnk"/>
                     <w:noProof/>
@@ -7753,12 +7381,12 @@
           <w:szCs w:val="28"/>
         </w:rPr>
       </w:pPr>
-      <w:bookmarkStart w:id="273" w:name="_Toc163963305"/>
-      <w:bookmarkStart w:id="274" w:name="_Toc199311100"/>
-      <w:bookmarkStart w:id="275" w:name="_Toc199552311"/>
-      <w:bookmarkStart w:id="276" w:name="_Toc199552341"/>
-      <w:bookmarkStart w:id="277" w:name="_Toc199552434"/>
-      <w:bookmarkStart w:id="278" w:name="_Toc224960917"/>
+      <w:bookmarkStart w:id="267" w:name="_Toc163963305"/>
+      <w:bookmarkStart w:id="268" w:name="_Toc199311100"/>
+      <w:bookmarkStart w:id="269" w:name="_Toc199552311"/>
+      <w:bookmarkStart w:id="270" w:name="_Toc199552341"/>
+      <w:bookmarkStart w:id="271" w:name="_Toc199552434"/>
+      <w:bookmarkStart w:id="272" w:name="_Toc224960917"/>
       <w:r>
         <w:rPr>
           <w:b/>
@@ -8142,12 +7770,12 @@
             <w:r>
               <w:t>2014-02-</w:t>
             </w:r>
-            <w:del w:id="279" w:author="Björn Genfors" w:date="2014-02-06T10:55:00Z">
+            <w:del w:id="273" w:author="Björn Genfors" w:date="2014-02-06T10:55:00Z">
               <w:r>
                 <w:delText>05</w:delText>
               </w:r>
             </w:del>
-            <w:ins w:id="280" w:author="Björn Genfors" w:date="2014-02-06T10:55:00Z">
+            <w:ins w:id="274" w:author="Björn Genfors" w:date="2014-02-06T10:55:00Z">
               <w:r>
                 <w:t>06</w:t>
               </w:r>
@@ -8167,15 +7795,15 @@
               </w:numPr>
               <w:ind w:left="222" w:hanging="166"/>
               <w:rPr>
-                <w:ins w:id="281" w:author="Björn Genfors" w:date="2014-02-06T11:09:00Z"/>
-              </w:rPr>
-              <w:pPrChange w:id="282" w:author="Björn Genfors" w:date="2014-02-06T11:09:00Z">
+                <w:ins w:id="275" w:author="Björn Genfors" w:date="2014-02-06T11:09:00Z"/>
+              </w:rPr>
+              <w:pPrChange w:id="276" w:author="Björn Genfors" w:date="2014-02-06T11:09:00Z">
                 <w:pPr>
                   <w:pStyle w:val="TableText"/>
                 </w:pPr>
               </w:pPrChange>
             </w:pPr>
-            <w:del w:id="283" w:author="Björn Genfors" w:date="2014-02-06T11:09:00Z">
+            <w:del w:id="277" w:author="Björn Genfors" w:date="2014-02-06T11:09:00Z">
               <w:r>
                 <w:delText xml:space="preserve">Korrigerat svenskt namn på kontraktet så det följer regelverket. </w:delText>
               </w:r>
@@ -8193,15 +7821,15 @@
               </w:numPr>
               <w:ind w:left="222" w:hanging="166"/>
               <w:rPr>
-                <w:ins w:id="284" w:author="Björn Genfors" w:date="2014-02-06T11:10:00Z"/>
-              </w:rPr>
-              <w:pPrChange w:id="285" w:author="Björn Genfors" w:date="2014-02-06T11:09:00Z">
+                <w:ins w:id="278" w:author="Björn Genfors" w:date="2014-02-06T11:10:00Z"/>
+              </w:rPr>
+              <w:pPrChange w:id="279" w:author="Björn Genfors" w:date="2014-02-06T11:09:00Z">
                 <w:pPr>
                   <w:pStyle w:val="TableText"/>
                 </w:pPr>
               </w:pPrChange>
             </w:pPr>
-            <w:ins w:id="286" w:author="Björn Genfors" w:date="2014-02-06T11:09:00Z">
+            <w:ins w:id="280" w:author="Björn Genfors" w:date="2014-02-06T11:09:00Z">
               <w:r>
                 <w:t>Korrigerat svenskt namn på kontraktet så det följer regelverket.</w:t>
               </w:r>
@@ -8215,48 +7843,43 @@
                 <w:numId w:val="30"/>
               </w:numPr>
               <w:ind w:left="222" w:hanging="166"/>
-              <w:pPrChange w:id="287" w:author="Björn Genfors" w:date="2014-02-06T11:25:00Z">
+              <w:pPrChange w:id="281" w:author="Björn Genfors" w:date="2014-02-06T11:25:00Z">
                 <w:pPr>
                   <w:pStyle w:val="TableText"/>
                 </w:pPr>
               </w:pPrChange>
             </w:pPr>
-            <w:ins w:id="288" w:author="Björn Genfors" w:date="2014-02-06T11:10:00Z">
+            <w:ins w:id="282" w:author="Björn Genfors" w:date="2014-02-06T11:10:00Z">
               <w:r>
                 <w:t>Uppdaterat arkitekturkapitlet med fördjupad beskrivning av arbetsflödesdiagram</w:t>
               </w:r>
             </w:ins>
-            <w:ins w:id="289" w:author="Björn Genfors" w:date="2014-02-06T11:25:00Z">
+            <w:ins w:id="283" w:author="Björn Genfors" w:date="2014-02-06T11:25:00Z">
               <w:r>
                 <w:t>men</w:t>
               </w:r>
             </w:ins>
-            <w:ins w:id="290" w:author="Björn Genfors" w:date="2014-02-06T11:10:00Z">
+            <w:ins w:id="284" w:author="Björn Genfors" w:date="2014-02-06T11:10:00Z">
               <w:r>
-                <w:t xml:space="preserve"> och hänvisning till RIV Tekniska</w:t>
-              </w:r>
-              <w:bookmarkStart w:id="291" w:name="_GoBack"/>
-              <w:bookmarkEnd w:id="291"/>
-              <w:r>
-                <w:t xml:space="preserve"> anvisningar i adresserings</w:t>
+                <w:t xml:space="preserve"> och hänvisning till RIV Tekniska anvisningar i adresserings</w:t>
               </w:r>
             </w:ins>
-            <w:ins w:id="292" w:author="Björn Genfors" w:date="2014-02-06T11:25:00Z">
+            <w:ins w:id="285" w:author="Björn Genfors" w:date="2014-02-06T11:25:00Z">
               <w:r>
                 <w:t>avsnit</w:t>
               </w:r>
             </w:ins>
-            <w:ins w:id="293" w:author="Björn Genfors" w:date="2014-02-06T11:10:00Z">
+            <w:ins w:id="286" w:author="Björn Genfors" w:date="2014-02-06T11:10:00Z">
               <w:r>
                 <w:t>t</w:t>
               </w:r>
             </w:ins>
-            <w:ins w:id="294" w:author="Björn Genfors" w:date="2014-02-06T11:25:00Z">
+            <w:ins w:id="287" w:author="Björn Genfors" w:date="2014-02-06T11:25:00Z">
               <w:r>
                 <w:t>et</w:t>
               </w:r>
             </w:ins>
-            <w:ins w:id="295" w:author="Björn Genfors" w:date="2014-02-06T11:10:00Z">
+            <w:ins w:id="288" w:author="Björn Genfors" w:date="2014-02-06T11:10:00Z">
               <w:r>
                 <w:t>.</w:t>
               </w:r>
@@ -8524,19 +8147,7 @@
                 <w:rPr>
                   <w:rStyle w:val="Hyperlnk"/>
                 </w:rPr>
-                <w:t>http://www.cehis.se/arkitektur_och_regelverk/regelv</w:t>
-              </w:r>
-              <w:r>
-                <w:rPr>
-                  <w:rStyle w:val="Hyperlnk"/>
-                </w:rPr>
-                <w:t>e</w:t>
-              </w:r>
-              <w:r>
-                <w:rPr>
-                  <w:rStyle w:val="Hyperlnk"/>
-                </w:rPr>
-                <w:t>rk/</w:t>
+                <w:t>http://www.cehis.se/arkitektur_och_regelverk/regelverk/</w:t>
               </w:r>
             </w:hyperlink>
             <w:r>
@@ -8763,19 +8374,19 @@
       <w:pPr>
         <w:pStyle w:val="Rubrik1"/>
       </w:pPr>
-      <w:bookmarkStart w:id="296" w:name="_Toc357754843"/>
-      <w:bookmarkStart w:id="297" w:name="_Toc379448217"/>
+      <w:bookmarkStart w:id="289" w:name="_Toc357754843"/>
+      <w:bookmarkStart w:id="290" w:name="_Toc379448217"/>
       <w:r>
         <w:t>Inledning</w:t>
       </w:r>
-      <w:bookmarkEnd w:id="273"/>
-      <w:bookmarkEnd w:id="274"/>
-      <w:bookmarkEnd w:id="275"/>
-      <w:bookmarkEnd w:id="276"/>
-      <w:bookmarkEnd w:id="277"/>
-      <w:bookmarkEnd w:id="278"/>
-      <w:bookmarkEnd w:id="296"/>
-      <w:bookmarkEnd w:id="297"/>
+      <w:bookmarkEnd w:id="267"/>
+      <w:bookmarkEnd w:id="268"/>
+      <w:bookmarkEnd w:id="269"/>
+      <w:bookmarkEnd w:id="270"/>
+      <w:bookmarkEnd w:id="271"/>
+      <w:bookmarkEnd w:id="272"/>
+      <w:bookmarkEnd w:id="289"/>
+      <w:bookmarkEnd w:id="290"/>
     </w:p>
     <w:p>
       <w:r>
@@ -9280,21 +8891,21 @@
       <w:pPr>
         <w:pStyle w:val="Rubrik1"/>
       </w:pPr>
-      <w:bookmarkStart w:id="298" w:name="_Toc198086678"/>
-      <w:bookmarkStart w:id="299" w:name="_Toc224960918"/>
-      <w:bookmarkStart w:id="300" w:name="_Toc357754844"/>
-      <w:bookmarkStart w:id="301" w:name="_Toc163300578"/>
-      <w:bookmarkStart w:id="302" w:name="_Toc163300880"/>
-      <w:bookmarkStart w:id="303" w:name="_Toc198366954"/>
-      <w:bookmarkStart w:id="304" w:name="_Toc379448218"/>
+      <w:bookmarkStart w:id="291" w:name="_Toc198086678"/>
+      <w:bookmarkStart w:id="292" w:name="_Toc224960918"/>
+      <w:bookmarkStart w:id="293" w:name="_Toc357754844"/>
+      <w:bookmarkStart w:id="294" w:name="_Toc379448218"/>
+      <w:bookmarkStart w:id="295" w:name="_Toc163300578"/>
+      <w:bookmarkStart w:id="296" w:name="_Toc163300880"/>
+      <w:bookmarkStart w:id="297" w:name="_Toc198366954"/>
       <w:r>
         <w:lastRenderedPageBreak/>
         <w:t>Versionsinformation</w:t>
       </w:r>
-      <w:bookmarkEnd w:id="298"/>
-      <w:bookmarkEnd w:id="299"/>
-      <w:bookmarkEnd w:id="300"/>
-      <w:bookmarkEnd w:id="304"/>
+      <w:bookmarkEnd w:id="291"/>
+      <w:bookmarkEnd w:id="292"/>
+      <w:bookmarkEnd w:id="293"/>
+      <w:bookmarkEnd w:id="294"/>
     </w:p>
     <w:p>
       <w:r>
@@ -9347,9 +8958,9 @@
       <w:pPr>
         <w:pStyle w:val="Rubrik2"/>
       </w:pPr>
-      <w:bookmarkStart w:id="305" w:name="_Toc357754845"/>
-      <w:bookmarkStart w:id="306" w:name="_Toc163300882"/>
-      <w:bookmarkStart w:id="307" w:name="_Toc379448219"/>
+      <w:bookmarkStart w:id="298" w:name="_Toc357754845"/>
+      <w:bookmarkStart w:id="299" w:name="_Toc379448219"/>
+      <w:bookmarkStart w:id="300" w:name="_Toc163300882"/>
       <w:r>
         <w:t xml:space="preserve">Version </w:t>
       </w:r>
@@ -9389,18 +9000,18 @@
       <w:r>
         <w:t>.</w:t>
       </w:r>
-      <w:bookmarkEnd w:id="305"/>
-      <w:bookmarkEnd w:id="307"/>
+      <w:bookmarkEnd w:id="298"/>
+      <w:bookmarkEnd w:id="299"/>
     </w:p>
     <w:p>
       <w:pPr>
         <w:pStyle w:val="Rubrik3"/>
       </w:pPr>
-      <w:bookmarkStart w:id="308" w:name="_Toc379448220"/>
+      <w:bookmarkStart w:id="301" w:name="_Toc379448220"/>
       <w:r>
         <w:t>Oförändrade tjänstekontrakt</w:t>
       </w:r>
-      <w:bookmarkEnd w:id="308"/>
+      <w:bookmarkEnd w:id="301"/>
     </w:p>
     <w:p>
       <w:r>
@@ -9412,11 +9023,11 @@
       <w:pPr>
         <w:pStyle w:val="Rubrik3"/>
       </w:pPr>
-      <w:bookmarkStart w:id="309" w:name="_Toc379448221"/>
+      <w:bookmarkStart w:id="302" w:name="_Toc379448221"/>
       <w:r>
         <w:t>Nya tjänstekontrakt</w:t>
       </w:r>
-      <w:bookmarkEnd w:id="309"/>
+      <w:bookmarkEnd w:id="302"/>
     </w:p>
     <w:p>
       <w:r>
@@ -9447,11 +9058,11 @@
       <w:pPr>
         <w:pStyle w:val="Rubrik3"/>
       </w:pPr>
-      <w:bookmarkStart w:id="310" w:name="_Toc379448222"/>
+      <w:bookmarkStart w:id="303" w:name="_Toc379448222"/>
       <w:r>
         <w:t>Förändrade tjänstekontrakt</w:t>
       </w:r>
-      <w:bookmarkEnd w:id="310"/>
+      <w:bookmarkEnd w:id="303"/>
     </w:p>
     <w:p>
       <w:r>
@@ -9463,11 +9074,11 @@
       <w:pPr>
         <w:pStyle w:val="Rubrik3"/>
       </w:pPr>
-      <w:bookmarkStart w:id="311" w:name="_Toc379448223"/>
+      <w:bookmarkStart w:id="304" w:name="_Toc379448223"/>
       <w:r>
         <w:t>Utgångna tjänstekontrakt</w:t>
       </w:r>
-      <w:bookmarkEnd w:id="311"/>
+      <w:bookmarkEnd w:id="304"/>
     </w:p>
     <w:p>
       <w:r>
@@ -9479,13 +9090,13 @@
       <w:pPr>
         <w:pStyle w:val="Rubrik2"/>
       </w:pPr>
-      <w:bookmarkStart w:id="312" w:name="_Toc357754846"/>
-      <w:bookmarkStart w:id="313" w:name="_Toc379448224"/>
+      <w:bookmarkStart w:id="305" w:name="_Toc357754846"/>
+      <w:bookmarkStart w:id="306" w:name="_Toc379448224"/>
       <w:r>
         <w:t>Version tidigare</w:t>
       </w:r>
-      <w:bookmarkEnd w:id="312"/>
-      <w:bookmarkEnd w:id="313"/>
+      <w:bookmarkEnd w:id="305"/>
+      <w:bookmarkEnd w:id="306"/>
     </w:p>
     <w:p>
       <w:r>
@@ -9507,8 +9118,8 @@
           <w:szCs w:val="28"/>
         </w:rPr>
       </w:pPr>
-      <w:bookmarkStart w:id="314" w:name="_Toc357754847"/>
-      <w:bookmarkEnd w:id="306"/>
+      <w:bookmarkStart w:id="307" w:name="_Toc357754847"/>
+      <w:bookmarkEnd w:id="300"/>
       <w:r>
         <w:br w:type="page"/>
       </w:r>
@@ -9517,13 +9128,13 @@
       <w:pPr>
         <w:pStyle w:val="Rubrik1"/>
       </w:pPr>
-      <w:bookmarkStart w:id="315" w:name="_Toc379448225"/>
+      <w:bookmarkStart w:id="308" w:name="_Toc379448225"/>
       <w:r>
         <w:lastRenderedPageBreak/>
         <w:t>Tjänstedomänens arkitektur</w:t>
       </w:r>
-      <w:bookmarkEnd w:id="314"/>
-      <w:bookmarkEnd w:id="315"/>
+      <w:bookmarkEnd w:id="307"/>
+      <w:bookmarkEnd w:id="308"/>
     </w:p>
     <w:p>
       <w:r>
@@ -9590,28 +9201,28 @@
       <w:pPr>
         <w:pStyle w:val="Rubrik2"/>
       </w:pPr>
-      <w:bookmarkStart w:id="316" w:name="_Toc357754848"/>
-      <w:bookmarkStart w:id="317" w:name="_Toc379448226"/>
+      <w:bookmarkStart w:id="309" w:name="_Toc357754848"/>
+      <w:bookmarkStart w:id="310" w:name="_Toc379448226"/>
       <w:r>
         <w:t>Flöden</w:t>
       </w:r>
-      <w:bookmarkEnd w:id="316"/>
-      <w:bookmarkEnd w:id="317"/>
+      <w:bookmarkEnd w:id="309"/>
+      <w:bookmarkEnd w:id="310"/>
     </w:p>
     <w:p>
       <w:pPr>
         <w:pStyle w:val="Rubrik3"/>
       </w:pPr>
-      <w:bookmarkStart w:id="318" w:name="_Toc379448227"/>
+      <w:bookmarkStart w:id="311" w:name="_Toc379448227"/>
       <w:r>
         <w:t>Reumatismdata</w:t>
       </w:r>
-      <w:bookmarkEnd w:id="318"/>
+      <w:bookmarkEnd w:id="311"/>
     </w:p>
     <w:p>
       <w:pPr>
         <w:rPr>
-          <w:ins w:id="319" w:author="Björn Genfors" w:date="2014-02-06T11:03:00Z"/>
+          <w:ins w:id="312" w:author="Björn Genfors" w:date="2014-02-06T11:03:00Z"/>
         </w:rPr>
       </w:pPr>
       <w:r>
@@ -9628,37 +9239,50 @@
     </w:p>
     <w:p/>
     <w:p>
-      <w:ins w:id="320" w:author="Björn Genfors" w:date="2014-02-06T09:57:00Z">
+      <w:pPr>
+        <w:pPrChange w:id="313" w:author="Björn Genfors" w:date="2014-02-06T16:10:00Z">
+          <w:pPr/>
+        </w:pPrChange>
+      </w:pPr>
+      <w:ins w:id="314" w:author="Björn Genfors" w:date="2014-02-06T09:57:00Z">
         <w:r>
           <w:t xml:space="preserve">De streckade figurerna i </w:t>
         </w:r>
       </w:ins>
-      <w:ins w:id="321" w:author="Björn Genfors" w:date="2014-02-06T11:03:00Z">
+      <w:ins w:id="315" w:author="Björn Genfors" w:date="2014-02-06T11:03:00Z">
         <w:r>
           <w:t>arbetsflödes</w:t>
         </w:r>
       </w:ins>
-      <w:ins w:id="322" w:author="Björn Genfors" w:date="2014-02-06T09:57:00Z">
+      <w:ins w:id="316" w:author="Björn Genfors" w:date="2014-02-06T09:57:00Z">
         <w:r>
           <w:t xml:space="preserve">diagrammen </w:t>
         </w:r>
       </w:ins>
-      <w:ins w:id="323" w:author="Björn Genfors" w:date="2014-02-06T11:04:00Z">
+      <w:ins w:id="317" w:author="Björn Genfors" w:date="2014-02-06T11:04:00Z">
         <w:r>
           <w:t xml:space="preserve">nedan </w:t>
         </w:r>
       </w:ins>
-      <w:ins w:id="324" w:author="Björn Genfors" w:date="2014-02-06T09:57:00Z">
+      <w:ins w:id="318" w:author="Björn Genfors" w:date="2014-02-06T09:57:00Z">
         <w:r>
-          <w:t xml:space="preserve">visar en tjänst som ännu inte är framtagen, </w:t>
+          <w:t>visar en tjä</w:t>
+        </w:r>
+        <w:r>
+          <w:t>nst som ännu inte är framtagen</w:t>
         </w:r>
       </w:ins>
-      <w:ins w:id="325" w:author="Björn Genfors" w:date="2014-02-06T11:04:00Z">
+      <w:ins w:id="319" w:author="Björn Genfors" w:date="2014-02-06T16:11:00Z">
+        <w:r>
+          <w:t xml:space="preserve"> </w:t>
+        </w:r>
+      </w:ins>
+      <w:ins w:id="320" w:author="Björn Genfors" w:date="2014-02-06T11:04:00Z">
         <w:r>
           <w:t xml:space="preserve">och </w:t>
         </w:r>
       </w:ins>
-      <w:ins w:id="326" w:author="Björn Genfors" w:date="2014-02-06T11:06:00Z">
+      <w:ins w:id="321" w:author="Björn Genfors" w:date="2014-02-06T11:06:00Z">
         <w:r>
           <w:t xml:space="preserve">av </w:t>
         </w:r>
@@ -9671,56 +9295,93 @@
           <w:t xml:space="preserve"> beroende </w:t>
         </w:r>
       </w:ins>
-      <w:ins w:id="327" w:author="Björn Genfors" w:date="2014-02-06T11:04:00Z">
+      <w:ins w:id="322" w:author="Björn Genfors" w:date="2014-02-06T11:04:00Z">
         <w:r>
-          <w:t xml:space="preserve">arbetssteg. </w:t>
+          <w:t>arbetssteg</w:t>
         </w:r>
       </w:ins>
-      <w:ins w:id="328" w:author="Björn Genfors" w:date="2014-02-06T11:05:00Z">
+      <w:ins w:id="323" w:author="Björn Genfors" w:date="2014-02-06T16:06:00Z">
         <w:r>
-          <w:t xml:space="preserve">I </w:t>
+          <w:t>, och är</w:t>
         </w:r>
       </w:ins>
-      <w:ins w:id="329" w:author="Björn Genfors" w:date="2014-02-06T09:57:00Z">
+      <w:ins w:id="324" w:author="Björn Genfors" w:date="2014-02-06T15:50:00Z">
         <w:r>
-          <w:t xml:space="preserve">dagsläget </w:t>
+          <w:t xml:space="preserve"> </w:t>
         </w:r>
       </w:ins>
-      <w:ins w:id="330" w:author="Björn Genfors" w:date="2014-02-06T11:05:00Z">
+      <w:ins w:id="325" w:author="Björn Genfors" w:date="2014-02-06T16:11:00Z">
         <w:r>
-          <w:t xml:space="preserve">är dessa </w:t>
+          <w:t xml:space="preserve">därför </w:t>
+        </w:r>
+      </w:ins>
+      <w:ins w:id="326" w:author="Björn Genfors" w:date="2014-02-06T16:06:00Z">
+        <w:r>
+          <w:t>i</w:t>
+        </w:r>
+      </w:ins>
+      <w:ins w:id="327" w:author="Björn Genfors" w:date="2014-02-06T11:05:00Z">
+        <w:r>
+          <w:t xml:space="preserve"> </w:t>
+        </w:r>
+      </w:ins>
+      <w:ins w:id="328" w:author="Björn Genfors" w:date="2014-02-06T09:57:00Z">
+        <w:r>
+          <w:t>dagsläget inte aktuell</w:t>
+        </w:r>
+      </w:ins>
+      <w:ins w:id="329" w:author="Björn Genfors" w:date="2014-02-06T11:05:00Z">
+        <w:r>
+          <w:t>a</w:t>
+        </w:r>
+      </w:ins>
+      <w:ins w:id="330" w:author="Björn Genfors" w:date="2014-02-06T16:06:00Z">
+        <w:r>
+          <w:t>.</w:t>
         </w:r>
       </w:ins>
       <w:ins w:id="331" w:author="Björn Genfors" w:date="2014-02-06T09:57:00Z">
         <w:r>
-          <w:t>därför inte aktuell</w:t>
+          <w:t xml:space="preserve"> </w:t>
         </w:r>
       </w:ins>
-      <w:ins w:id="332" w:author="Björn Genfors" w:date="2014-02-06T11:05:00Z">
+      <w:ins w:id="332" w:author="Björn Genfors" w:date="2014-02-06T16:08:00Z">
         <w:r>
-          <w:t>a,</w:t>
+          <w:t xml:space="preserve">De speglar dock ett behov som finns, nämligen att få information om vilka källsystem/producenter som </w:t>
         </w:r>
       </w:ins>
-      <w:ins w:id="333" w:author="Björn Genfors" w:date="2014-02-06T09:57:00Z">
+      <w:ins w:id="333" w:author="Björn Genfors" w:date="2014-02-06T16:09:00Z">
+        <w:r>
+          <w:t>informationsmängden man begär härrör ifrån</w:t>
+        </w:r>
+      </w:ins>
+      <w:ins w:id="334" w:author="Björn Genfors" w:date="2014-02-06T16:11:00Z">
+        <w:r>
+          <w:t>,</w:t>
+        </w:r>
+      </w:ins>
+      <w:ins w:id="335" w:author="Björn Genfors" w:date="2014-02-06T16:10:00Z">
         <w:r>
           <w:t xml:space="preserve"> </w:t>
         </w:r>
       </w:ins>
-      <w:ins w:id="334" w:author="Björn Genfors" w:date="2014-02-06T11:05:00Z">
+      <w:ins w:id="336" w:author="Björn Genfors" w:date="2014-02-06T16:11:00Z">
         <w:r>
-          <w:t xml:space="preserve">men </w:t>
+          <w:t>d</w:t>
         </w:r>
       </w:ins>
-      <w:ins w:id="335" w:author="Björn Genfors" w:date="2014-02-06T09:58:00Z">
+      <w:ins w:id="337" w:author="Björn Genfors" w:date="2014-02-06T16:10:00Z">
         <w:r>
-          <w:t>pekar dock på ett viktigt behov – att kunna få information om vilka producentsystem som är anslutna till en viss tjänst</w:t>
+          <w:t>etta för att kunna bedöma den begärda informationens relevans/täckningsgrad</w:t>
         </w:r>
       </w:ins>
-      <w:ins w:id="336" w:author="Björn Genfors" w:date="2014-02-06T11:05:00Z">
+      <w:ins w:id="338" w:author="Björn Genfors" w:date="2014-02-06T16:11:00Z">
         <w:r>
-          <w:t xml:space="preserve"> för att kunna bilda sig en uppfattning om kvaliteten i den information som man begär.</w:t>
+          <w:t>.</w:t>
         </w:r>
       </w:ins>
+      <w:bookmarkStart w:id="339" w:name="_GoBack"/>
+      <w:bookmarkEnd w:id="339"/>
     </w:p>
     <w:p>
       <w:pPr>
@@ -9738,7 +9399,7 @@
           <w:color w:val="4F81BD" w:themeColor="accent1"/>
         </w:rPr>
       </w:pPr>
-      <w:del w:id="337" w:author="Björn Genfors" w:date="2014-02-06T11:02:00Z">
+      <w:del w:id="340" w:author="Björn Genfors" w:date="2014-02-06T11:02:00Z">
         <w:r>
           <w:rPr>
             <w:noProof/>
@@ -9794,13 +9455,19 @@
           </w:drawing>
         </w:r>
       </w:del>
-      <w:ins w:id="338" w:author="Björn Genfors" w:date="2014-02-06T11:02:00Z">
+      <w:ins w:id="341" w:author="Björn Genfors" w:date="2014-02-06T11:02:00Z">
         <w:r>
           <w:rPr>
             <w:b/>
             <w:noProof/>
             <w:color w:val="4F81BD" w:themeColor="accent1"/>
             <w:lang w:eastAsia="sv-SE"/>
+            <w:rPrChange w:id="342" w:author="Unknown">
+              <w:rPr>
+                <w:noProof/>
+                <w:lang w:eastAsia="sv-SE"/>
+              </w:rPr>
+            </w:rPrChange>
           </w:rPr>
           <w:drawing>
             <wp:inline distT="0" distB="0" distL="0" distR="0" wp14:anchorId="73CE58C0" wp14:editId="63DD9E72">
@@ -9915,12 +9582,12 @@
     <w:p>
       <w:pPr>
         <w:rPr>
-          <w:del w:id="339" w:author="Björn Genfors" w:date="2014-02-06T11:01:00Z"/>
+          <w:del w:id="343" w:author="Björn Genfors" w:date="2014-02-06T11:01:00Z"/>
         </w:rPr>
       </w:pPr>
     </w:p>
     <w:p>
-      <w:del w:id="340" w:author="Björn Genfors" w:date="2014-02-06T11:01:00Z">
+      <w:del w:id="344" w:author="Björn Genfors" w:date="2014-02-06T11:01:00Z">
         <w:r>
           <w:rPr>
             <w:noProof/>
@@ -9976,7 +9643,7 @@
           </w:drawing>
         </w:r>
       </w:del>
-      <w:ins w:id="341" w:author="Björn Genfors" w:date="2014-02-06T11:00:00Z">
+      <w:ins w:id="345" w:author="Björn Genfors" w:date="2014-02-06T11:00:00Z">
         <w:r>
           <w:rPr>
             <w:noProof/>
@@ -10634,11 +10301,11 @@
       <w:pPr>
         <w:pStyle w:val="Rubrik3"/>
       </w:pPr>
-      <w:bookmarkStart w:id="342" w:name="_Toc379448228"/>
+      <w:bookmarkStart w:id="346" w:name="_Toc379448228"/>
       <w:r>
         <w:t>Obligatoriska kontrakt</w:t>
       </w:r>
-      <w:bookmarkEnd w:id="342"/>
+      <w:bookmarkEnd w:id="346"/>
     </w:p>
     <w:p>
       <w:r>
@@ -10817,102 +10484,144 @@
       <w:pPr>
         <w:pStyle w:val="Rubrik2"/>
       </w:pPr>
-      <w:bookmarkStart w:id="343" w:name="_Toc357754849"/>
-      <w:bookmarkStart w:id="344" w:name="_Toc374962621"/>
-      <w:bookmarkStart w:id="345" w:name="_Toc374962622"/>
-      <w:bookmarkStart w:id="346" w:name="_Toc379448229"/>
+      <w:bookmarkStart w:id="347" w:name="_Toc374962622"/>
+      <w:bookmarkStart w:id="348" w:name="_Toc357754849"/>
+      <w:bookmarkStart w:id="349" w:name="_Toc374962621"/>
+      <w:bookmarkStart w:id="350" w:name="_Toc379448229"/>
       <w:r>
         <w:t>Adressering</w:t>
       </w:r>
-      <w:bookmarkEnd w:id="343"/>
-      <w:bookmarkEnd w:id="344"/>
-      <w:bookmarkEnd w:id="346"/>
+      <w:bookmarkEnd w:id="348"/>
+      <w:bookmarkEnd w:id="349"/>
+      <w:bookmarkEnd w:id="350"/>
     </w:p>
     <w:p>
       <w:pPr>
         <w:rPr>
-          <w:ins w:id="347" w:author="Björn Genfors" w:date="2014-02-06T10:58:00Z"/>
+          <w:ins w:id="351" w:author="Björn Genfors" w:date="2014-02-06T15:42:00Z"/>
         </w:rPr>
       </w:pPr>
-      <w:ins w:id="348" w:author="Björn Genfors" w:date="2014-02-06T10:56:00Z">
+      <w:ins w:id="352" w:author="Björn Genfors" w:date="2014-02-06T15:42:00Z">
         <w:r>
-          <w:t>Adressering sker i enlighet med RIV Tekniska Anvisningar Översikt</w:t>
+          <w:t>Tjänstedomänen tillämpar system-adressering. Observera att tjänstekonsumenter främst anropar aggregerande tjänster. Källsystemet adresserar därför den aggregerande tjänsten med antingen nationellt HSA-id (</w:t>
         </w:r>
-      </w:ins>
-      <w:ins w:id="349" w:author="Björn Genfors" w:date="2014-02-06T11:25:00Z">
+        <w:proofErr w:type="spellStart"/>
         <w:r>
-          <w:t>,</w:t>
+          <w:t>Ineras</w:t>
         </w:r>
-      </w:ins>
-      <w:ins w:id="350" w:author="Björn Genfors" w:date="2014-02-06T10:56:00Z">
+        <w:proofErr w:type="spellEnd"/>
         <w:r>
-          <w:t xml:space="preserve"> Rev </w:t>
-        </w:r>
-      </w:ins>
-      <w:ins w:id="351" w:author="Björn Genfors" w:date="2014-02-06T11:25:00Z">
-        <w:r>
-          <w:t>P</w:t>
-        </w:r>
-      </w:ins>
-      <w:ins w:id="352" w:author="Björn Genfors" w:date="2014-02-06T10:56:00Z">
-        <w:r>
-          <w:t>D</w:t>
-        </w:r>
-      </w:ins>
-      <w:ins w:id="353" w:author="Björn Genfors" w:date="2014-02-06T11:25:00Z">
-        <w:r>
-          <w:t>2, avsnitt 8.3</w:t>
-        </w:r>
-      </w:ins>
-      <w:ins w:id="354" w:author="Björn Genfors" w:date="2014-02-06T10:56:00Z">
-        <w:r>
-          <w:t>.</w:t>
+          <w:t xml:space="preserve"> HSA-id) eller HSA-id för aktuell huvudman om det är en regional/huvudmanna-specifik (t.ex. ”regional”) aggregerande tjänst som ska adresseras. </w:t>
         </w:r>
       </w:ins>
     </w:p>
     <w:p>
       <w:pPr>
         <w:rPr>
-          <w:ins w:id="355" w:author="Björn Genfors" w:date="2014-02-06T10:56:00Z"/>
+          <w:ins w:id="353" w:author="Björn Genfors" w:date="2014-02-06T15:42:00Z"/>
         </w:rPr>
       </w:pPr>
     </w:p>
     <w:p>
       <w:pPr>
         <w:rPr>
-          <w:del w:id="356" w:author="Björn Genfors" w:date="2014-02-06T10:58:00Z"/>
+          <w:ins w:id="354" w:author="Björn Genfors" w:date="2014-02-06T15:43:00Z"/>
         </w:rPr>
       </w:pPr>
-      <w:del w:id="357" w:author="Björn Genfors" w:date="2014-02-06T10:58:00Z">
+      <w:ins w:id="355" w:author="Björn Genfors" w:date="2014-02-06T15:42:00Z">
         <w:r>
-          <w:delText xml:space="preserve">Tjänstedomänen tillämpar system-adressering. Observera att tjänstekonsumenter främst anropar aggregerande tjänster. Källsystemet adresserar därför den aggregerande tjänsten med antingen nationellt HSA-id (Ineras HSA-id) eller HSA-id för aktuell huvudman om det är en regional/huvudmanna-specifik (t.ex. ”regional”) aggregerande tjänst som ska adresseras. </w:delText>
+          <w:lastRenderedPageBreak/>
+          <w:t xml:space="preserve">Det finns också fall då en tjänstekonsument adresserar ett källsystem. Det förutsätter att tjänstekonsumenten känner till källsystemets HSA. Det sker genom att ett sådant anrop föregås av ett anrop till en aggregerande tjänst (källsystemets </w:t>
         </w:r>
-        <w:bookmarkStart w:id="358" w:name="_Toc379448230"/>
-        <w:bookmarkEnd w:id="358"/>
-      </w:del>
+        <w:proofErr w:type="spellStart"/>
+        <w:r>
+          <w:t>HSAid</w:t>
+        </w:r>
+        <w:proofErr w:type="spellEnd"/>
+        <w:r>
+          <w:t xml:space="preserve"> finns då i svarsmeddelandet) eller genom att tjänstekonsumenten är producent för Engagemangsindex </w:t>
+        </w:r>
+        <w:proofErr w:type="gramStart"/>
+        <w:r>
+          <w:t>notifieringskontrakt</w:t>
+        </w:r>
+        <w:proofErr w:type="gramEnd"/>
+        <w:r>
+          <w:t xml:space="preserve"> (</w:t>
+        </w:r>
+        <w:proofErr w:type="spellStart"/>
+        <w:r>
+          <w:t>ProcessNotification</w:t>
+        </w:r>
+        <w:proofErr w:type="spellEnd"/>
+        <w:r>
+          <w:t xml:space="preserve">). </w:t>
+        </w:r>
+        <w:proofErr w:type="gramStart"/>
+        <w:r>
+          <w:t>Notifieringen</w:t>
+        </w:r>
+        <w:proofErr w:type="gramEnd"/>
+        <w:r>
+          <w:t xml:space="preserve"> innehåller information om en händelse rörande en patients information i ett specifikt källsystem. Genom att använda informationen om källsystemets HSA-id kan tjänstekonsumenten direkt adressera källsystemet i syfte att hämta information om den händelse som just </w:t>
+        </w:r>
+        <w:proofErr w:type="gramStart"/>
+        <w:r>
+          <w:t>notifierats</w:t>
+        </w:r>
+        <w:proofErr w:type="gramEnd"/>
+        <w:r>
+          <w:t xml:space="preserve"> för patienten.</w:t>
+        </w:r>
+      </w:ins>
     </w:p>
     <w:p>
       <w:pPr>
         <w:rPr>
-          <w:del w:id="359" w:author="Björn Genfors" w:date="2014-02-06T10:58:00Z"/>
+          <w:ins w:id="356" w:author="Björn Genfors" w:date="2014-02-06T15:43:00Z"/>
         </w:rPr>
       </w:pPr>
-      <w:bookmarkStart w:id="360" w:name="_Toc379448231"/>
-      <w:bookmarkEnd w:id="360"/>
     </w:p>
     <w:p>
       <w:pPr>
         <w:rPr>
-          <w:del w:id="361" w:author="Björn Genfors" w:date="2014-02-06T10:58:00Z"/>
+          <w:ins w:id="357" w:author="Björn Genfors" w:date="2014-02-06T15:43:00Z"/>
         </w:rPr>
       </w:pPr>
-      <w:del w:id="362" w:author="Björn Genfors" w:date="2014-02-06T10:58:00Z">
+      <w:ins w:id="358" w:author="Björn Genfors" w:date="2014-02-06T15:45:00Z">
         <w:r>
-          <w:delText>Det finns också fall då en tjänstekonsument adresserar ett källsystem. Det förutsätter att tjänstekonsumenten känner till källsystemets HSA. Det sker genom att ett sådant anrop föregås av ett anrop till en aggregerande tjänst (källsystemets HSAid finns då i svarsmeddelandet) eller genom att tjänstekonsumenten är producent för Engagemangsindex notifieringskontrakt (ProcessNotification). Notifieringen innehåller information om en händelse rörande en patients information i ett specifikt källsystem. Genom att använda informationen om källsystemets HSA-id kan tjänstekonsumenten direkt adressera källsystemet i syfte att hämta information om den händelse som just notifierats för patienten.</w:delText>
+          <w:t>Adressering sker i enlighet med</w:t>
         </w:r>
-        <w:bookmarkStart w:id="363" w:name="_Toc379448232"/>
-        <w:bookmarkEnd w:id="363"/>
-      </w:del>
+      </w:ins>
+      <w:ins w:id="359" w:author="Björn Genfors" w:date="2014-02-06T15:44:00Z">
+        <w:r>
+          <w:t xml:space="preserve"> </w:t>
+        </w:r>
+      </w:ins>
+      <w:ins w:id="360" w:author="Björn Genfors" w:date="2014-02-06T15:43:00Z">
+        <w:r>
+          <w:t>RIV Tekniska Anvisningar Översikt, Rev PD2, avsnitt 8.3</w:t>
+        </w:r>
+      </w:ins>
+      <w:ins w:id="361" w:author="Björn Genfors" w:date="2014-02-06T15:45:00Z">
+        <w:r>
+          <w:t>, där mer information kan hittas.</w:t>
+        </w:r>
+      </w:ins>
+    </w:p>
+    <w:p>
+      <w:pPr>
+        <w:rPr>
+          <w:ins w:id="362" w:author="Björn Genfors" w:date="2014-02-06T15:42:00Z"/>
+        </w:rPr>
+      </w:pPr>
+    </w:p>
+    <w:p>
+      <w:pPr>
+        <w:rPr>
+          <w:ins w:id="363" w:author="Björn Genfors" w:date="2014-02-06T10:56:00Z"/>
+        </w:rPr>
+      </w:pPr>
     </w:p>
     <w:p>
       <w:pPr>
@@ -10920,16 +10629,53 @@
           <w:del w:id="364" w:author="Björn Genfors" w:date="2014-02-06T10:58:00Z"/>
         </w:rPr>
       </w:pPr>
-      <w:bookmarkStart w:id="365" w:name="_Toc379448233"/>
-      <w:bookmarkEnd w:id="365"/>
+      <w:del w:id="365" w:author="Björn Genfors" w:date="2014-02-06T10:58:00Z">
+        <w:r>
+          <w:delText xml:space="preserve">Tjänstedomänen tillämpar system-adressering. Observera att tjänstekonsumenter främst anropar aggregerande tjänster. Källsystemet adresserar därför den aggregerande tjänsten med antingen nationellt HSA-id (Ineras HSA-id) eller HSA-id för aktuell huvudman om det är en regional/huvudmanna-specifik (t.ex. ”regional”) aggregerande tjänst som ska adresseras. </w:delText>
+        </w:r>
+        <w:bookmarkStart w:id="366" w:name="_Toc379448230"/>
+        <w:bookmarkEnd w:id="366"/>
+      </w:del>
     </w:p>
     <w:p>
       <w:pPr>
         <w:rPr>
-          <w:del w:id="366" w:author="Björn Genfors" w:date="2014-02-06T10:58:00Z"/>
+          <w:del w:id="367" w:author="Björn Genfors" w:date="2014-02-06T10:58:00Z"/>
         </w:rPr>
       </w:pPr>
-      <w:del w:id="367" w:author="Björn Genfors" w:date="2014-02-06T10:58:00Z">
+      <w:bookmarkStart w:id="368" w:name="_Toc379448231"/>
+      <w:bookmarkEnd w:id="368"/>
+    </w:p>
+    <w:p>
+      <w:pPr>
+        <w:rPr>
+          <w:del w:id="369" w:author="Björn Genfors" w:date="2014-02-06T10:58:00Z"/>
+        </w:rPr>
+      </w:pPr>
+      <w:del w:id="370" w:author="Björn Genfors" w:date="2014-02-06T10:58:00Z">
+        <w:r>
+          <w:delText>Det finns också fall då en tjänstekonsument adresserar ett källsystem. Det förutsätter att tjänstekonsumenten känner till källsystemets HSA. Det sker genom att ett sådant anrop föregås av ett anrop till en aggregerande tjänst (källsystemets HSAid finns då i svarsmeddelandet) eller genom att tjänstekonsumenten är producent för Engagemangsindex notifieringskontrakt (ProcessNotification). Notifieringen innehåller information om en händelse rörande en patients information i ett specifikt källsystem. Genom att använda informationen om källsystemets HSA-id kan tjänstekonsumenten direkt adressera källsystemet i syfte att hämta information om den händelse som just notifierats för patienten.</w:delText>
+        </w:r>
+        <w:bookmarkStart w:id="371" w:name="_Toc379448232"/>
+        <w:bookmarkEnd w:id="371"/>
+      </w:del>
+    </w:p>
+    <w:p>
+      <w:pPr>
+        <w:rPr>
+          <w:del w:id="372" w:author="Björn Genfors" w:date="2014-02-06T10:58:00Z"/>
+        </w:rPr>
+      </w:pPr>
+      <w:bookmarkStart w:id="373" w:name="_Toc379448233"/>
+      <w:bookmarkEnd w:id="373"/>
+    </w:p>
+    <w:p>
+      <w:pPr>
+        <w:rPr>
+          <w:del w:id="374" w:author="Björn Genfors" w:date="2014-02-06T10:58:00Z"/>
+        </w:rPr>
+      </w:pPr>
+      <w:del w:id="375" w:author="Björn Genfors" w:date="2014-02-06T10:58:00Z">
         <w:r>
           <w:delText xml:space="preserve">Följande figur illustrerar adressering av aggregerande tjänst genom ett exempel. Det är alltid källsystemets HSA-id som är logisk adress när en aggregerande tjänst anropar en </w:delText>
         </w:r>
@@ -10939,43 +10685,43 @@
         <w:r>
           <w:delText>), även om det inte är just källsystemet som är anslutningspunkt eller ens tjänsteproducent (i fallet av ett mellanlager).</w:delText>
         </w:r>
-        <w:bookmarkStart w:id="368" w:name="_Toc379448234"/>
-        <w:bookmarkEnd w:id="368"/>
+        <w:bookmarkStart w:id="376" w:name="_Toc379448234"/>
+        <w:bookmarkEnd w:id="376"/>
       </w:del>
     </w:p>
     <w:p>
       <w:pPr>
         <w:rPr>
-          <w:del w:id="369" w:author="Björn Genfors" w:date="2014-02-06T10:58:00Z"/>
+          <w:del w:id="377" w:author="Björn Genfors" w:date="2014-02-06T10:58:00Z"/>
         </w:rPr>
       </w:pPr>
-      <w:bookmarkStart w:id="370" w:name="_Toc379448235"/>
-      <w:bookmarkEnd w:id="370"/>
+      <w:bookmarkStart w:id="378" w:name="_Toc379448235"/>
+      <w:bookmarkEnd w:id="378"/>
     </w:p>
     <w:p>
       <w:pPr>
         <w:pStyle w:val="Rubrik3"/>
         <w:rPr>
-          <w:del w:id="371" w:author="Björn Genfors" w:date="2014-02-06T10:58:00Z"/>
+          <w:del w:id="379" w:author="Björn Genfors" w:date="2014-02-06T10:58:00Z"/>
         </w:rPr>
       </w:pPr>
-      <w:del w:id="372" w:author="Björn Genfors" w:date="2014-02-06T10:58:00Z">
+      <w:del w:id="380" w:author="Björn Genfors" w:date="2014-02-06T10:58:00Z">
         <w:r>
           <w:delText>Adressering vid nationell användning</w:delText>
         </w:r>
-        <w:bookmarkStart w:id="373" w:name="_Toc379448236"/>
-        <w:bookmarkEnd w:id="345"/>
-        <w:bookmarkEnd w:id="373"/>
+        <w:bookmarkStart w:id="381" w:name="_Toc379448236"/>
+        <w:bookmarkEnd w:id="347"/>
+        <w:bookmarkEnd w:id="381"/>
       </w:del>
     </w:p>
     <w:p>
       <w:pPr>
         <w:pStyle w:val="Brdtext"/>
         <w:rPr>
-          <w:del w:id="374" w:author="Björn Genfors" w:date="2014-02-06T10:58:00Z"/>
+          <w:del w:id="382" w:author="Björn Genfors" w:date="2014-02-06T10:58:00Z"/>
         </w:rPr>
       </w:pPr>
-      <w:del w:id="375" w:author="Björn Genfors" w:date="2014-02-06T10:58:00Z">
+      <w:del w:id="383" w:author="Björn Genfors" w:date="2014-02-06T10:58:00Z">
         <w:r>
           <w:rPr>
             <w:noProof/>
@@ -11030,8 +10776,8 @@
             </wp:inline>
           </w:drawing>
         </w:r>
-        <w:bookmarkStart w:id="376" w:name="_Toc379448237"/>
-        <w:bookmarkEnd w:id="376"/>
+        <w:bookmarkStart w:id="384" w:name="_Toc379448237"/>
+        <w:bookmarkEnd w:id="384"/>
       </w:del>
     </w:p>
     <w:p>
@@ -11039,12 +10785,12 @@
         <w:pStyle w:val="Beskrivning"/>
         <w:jc w:val="center"/>
         <w:rPr>
-          <w:del w:id="377" w:author="Björn Genfors" w:date="2014-02-06T10:58:00Z"/>
+          <w:del w:id="385" w:author="Björn Genfors" w:date="2014-02-06T10:58:00Z"/>
           <w:b w:val="0"/>
           <w:color w:val="auto"/>
         </w:rPr>
       </w:pPr>
-      <w:del w:id="378" w:author="Björn Genfors" w:date="2014-02-06T10:58:00Z">
+      <w:del w:id="386" w:author="Björn Genfors" w:date="2014-02-06T10:58:00Z">
         <w:r>
           <w:rPr>
             <w:color w:val="auto"/>
@@ -11053,7 +10799,8 @@
         </w:r>
         <w:r>
           <w:rPr>
-            <w:color w:val="auto"/>
+            <w:b w:val="0"/>
+            <w:bCs w:val="0"/>
           </w:rPr>
           <w:fldChar w:fldCharType="begin"/>
         </w:r>
@@ -11065,7 +10812,8 @@
         </w:r>
         <w:r>
           <w:rPr>
-            <w:color w:val="auto"/>
+            <w:b w:val="0"/>
+            <w:bCs w:val="0"/>
           </w:rPr>
           <w:fldChar w:fldCharType="separate"/>
         </w:r>
@@ -11078,8 +10826,9 @@
         </w:r>
         <w:r>
           <w:rPr>
+            <w:b w:val="0"/>
+            <w:bCs w:val="0"/>
             <w:noProof/>
-            <w:color w:val="auto"/>
           </w:rPr>
           <w:fldChar w:fldCharType="end"/>
         </w:r>
@@ -11104,39 +10853,39 @@
           </w:rPr>
           <w:delText>-tillämpningen)</w:delText>
         </w:r>
-        <w:bookmarkStart w:id="379" w:name="_Toc379448238"/>
-        <w:bookmarkEnd w:id="379"/>
+        <w:bookmarkStart w:id="387" w:name="_Toc379448238"/>
+        <w:bookmarkEnd w:id="387"/>
       </w:del>
     </w:p>
     <w:p>
       <w:pPr>
         <w:pStyle w:val="Rubrik3"/>
         <w:rPr>
-          <w:del w:id="380" w:author="Björn Genfors" w:date="2014-02-06T10:58:00Z"/>
+          <w:del w:id="388" w:author="Björn Genfors" w:date="2014-02-06T10:58:00Z"/>
         </w:rPr>
       </w:pPr>
-      <w:bookmarkStart w:id="381" w:name="_Toc219337769"/>
-      <w:bookmarkStart w:id="382" w:name="_Toc227077990"/>
-      <w:bookmarkStart w:id="383" w:name="_Toc374962623"/>
-      <w:del w:id="384" w:author="Björn Genfors" w:date="2014-02-06T10:58:00Z">
+      <w:bookmarkStart w:id="389" w:name="_Toc219337769"/>
+      <w:bookmarkStart w:id="390" w:name="_Toc227077990"/>
+      <w:bookmarkStart w:id="391" w:name="_Toc374962623"/>
+      <w:del w:id="392" w:author="Björn Genfors" w:date="2014-02-06T10:58:00Z">
         <w:r>
           <w:delText>Adressering vid regional användning</w:delText>
         </w:r>
-        <w:bookmarkStart w:id="385" w:name="_Toc379448239"/>
-        <w:bookmarkEnd w:id="381"/>
-        <w:bookmarkEnd w:id="382"/>
-        <w:bookmarkEnd w:id="383"/>
-        <w:bookmarkEnd w:id="385"/>
+        <w:bookmarkStart w:id="393" w:name="_Toc379448239"/>
+        <w:bookmarkEnd w:id="389"/>
+        <w:bookmarkEnd w:id="390"/>
+        <w:bookmarkEnd w:id="391"/>
+        <w:bookmarkEnd w:id="393"/>
       </w:del>
     </w:p>
     <w:p>
       <w:pPr>
         <w:pStyle w:val="Brdtext"/>
         <w:rPr>
-          <w:del w:id="386" w:author="Björn Genfors" w:date="2014-02-06T10:58:00Z"/>
+          <w:del w:id="394" w:author="Björn Genfors" w:date="2014-02-06T10:58:00Z"/>
         </w:rPr>
       </w:pPr>
-      <w:del w:id="387" w:author="Björn Genfors" w:date="2014-02-06T10:58:00Z">
+      <w:del w:id="395" w:author="Björn Genfors" w:date="2014-02-06T10:58:00Z">
         <w:r>
           <w:rPr>
             <w:noProof/>
@@ -11191,8 +10940,8 @@
             </wp:inline>
           </w:drawing>
         </w:r>
-        <w:bookmarkStart w:id="388" w:name="_Toc379448240"/>
-        <w:bookmarkEnd w:id="388"/>
+        <w:bookmarkStart w:id="396" w:name="_Toc379448240"/>
+        <w:bookmarkEnd w:id="396"/>
       </w:del>
     </w:p>
     <w:p>
@@ -11200,14 +10949,14 @@
         <w:pStyle w:val="Beskrivning"/>
         <w:jc w:val="center"/>
         <w:rPr>
-          <w:del w:id="389" w:author="Björn Genfors" w:date="2014-02-06T10:58:00Z"/>
+          <w:del w:id="397" w:author="Björn Genfors" w:date="2014-02-06T10:58:00Z"/>
           <w:b w:val="0"/>
           <w:color w:val="auto"/>
           <w:sz w:val="20"/>
           <w:szCs w:val="20"/>
         </w:rPr>
       </w:pPr>
-      <w:del w:id="390" w:author="Björn Genfors" w:date="2014-02-06T10:58:00Z">
+      <w:del w:id="398" w:author="Björn Genfors" w:date="2014-02-06T10:58:00Z">
         <w:r>
           <w:rPr>
             <w:color w:val="auto"/>
@@ -11216,7 +10965,8 @@
         </w:r>
         <w:r>
           <w:rPr>
-            <w:color w:val="auto"/>
+            <w:b w:val="0"/>
+            <w:bCs w:val="0"/>
           </w:rPr>
           <w:fldChar w:fldCharType="begin"/>
         </w:r>
@@ -11228,7 +10978,8 @@
         </w:r>
         <w:r>
           <w:rPr>
-            <w:color w:val="auto"/>
+            <w:b w:val="0"/>
+            <w:bCs w:val="0"/>
           </w:rPr>
           <w:fldChar w:fldCharType="separate"/>
         </w:r>
@@ -11241,8 +10992,9 @@
         </w:r>
         <w:r>
           <w:rPr>
+            <w:b w:val="0"/>
+            <w:bCs w:val="0"/>
             <w:noProof/>
-            <w:color w:val="auto"/>
           </w:rPr>
           <w:fldChar w:fldCharType="end"/>
         </w:r>
@@ -11253,52 +11005,52 @@
           </w:rPr>
           <w:delText xml:space="preserve"> Adressering vid anrop till regional aggregerande tjänst (t.ex. från ett vårddokumentationssystem, beslutsstödsystem eller en regional patientöversikt)</w:delText>
         </w:r>
-        <w:bookmarkStart w:id="391" w:name="_Toc379448241"/>
-        <w:bookmarkEnd w:id="391"/>
+        <w:bookmarkStart w:id="399" w:name="_Toc379448241"/>
+        <w:bookmarkEnd w:id="399"/>
       </w:del>
     </w:p>
     <w:p>
       <w:pPr>
         <w:pStyle w:val="Rubrik3"/>
         <w:rPr>
-          <w:del w:id="392" w:author="Björn Genfors" w:date="2014-02-06T10:58:00Z"/>
+          <w:del w:id="400" w:author="Björn Genfors" w:date="2014-02-06T10:58:00Z"/>
         </w:rPr>
       </w:pPr>
-      <w:bookmarkStart w:id="393" w:name="_Toc227077991"/>
-      <w:bookmarkStart w:id="394" w:name="_Toc374962624"/>
-      <w:del w:id="395" w:author="Björn Genfors" w:date="2014-02-06T10:58:00Z">
+      <w:bookmarkStart w:id="401" w:name="_Toc227077991"/>
+      <w:bookmarkStart w:id="402" w:name="_Toc374962624"/>
+      <w:del w:id="403" w:author="Björn Genfors" w:date="2014-02-06T10:58:00Z">
         <w:r>
           <w:delText>Adressering direkt till ett källsystem</w:delText>
         </w:r>
-        <w:bookmarkStart w:id="396" w:name="_Toc379448242"/>
-        <w:bookmarkEnd w:id="393"/>
-        <w:bookmarkEnd w:id="394"/>
-        <w:bookmarkEnd w:id="396"/>
+        <w:bookmarkStart w:id="404" w:name="_Toc379448242"/>
+        <w:bookmarkEnd w:id="401"/>
+        <w:bookmarkEnd w:id="402"/>
+        <w:bookmarkEnd w:id="404"/>
       </w:del>
     </w:p>
     <w:p>
       <w:pPr>
         <w:rPr>
-          <w:del w:id="397" w:author="Björn Genfors" w:date="2014-02-06T10:58:00Z"/>
+          <w:del w:id="405" w:author="Björn Genfors" w:date="2014-02-06T10:58:00Z"/>
           <w:i/>
         </w:rPr>
       </w:pPr>
-      <w:del w:id="398" w:author="Björn Genfors" w:date="2014-02-06T10:58:00Z">
+      <w:del w:id="406" w:author="Björn Genfors" w:date="2014-02-06T10:58:00Z">
         <w:r>
           <w:delText>Eftersom anropet i detta fall sker direkt mot virtuell tjänst, sker adressering med källsystemets HSA-id direkt från tjänstekonsumenten. Detta beskrivs nedan.</w:delText>
         </w:r>
-        <w:bookmarkStart w:id="399" w:name="_Toc379448243"/>
-        <w:bookmarkEnd w:id="399"/>
+        <w:bookmarkStart w:id="407" w:name="_Toc379448243"/>
+        <w:bookmarkEnd w:id="407"/>
       </w:del>
     </w:p>
     <w:p>
       <w:pPr>
         <w:pStyle w:val="Brdtext"/>
         <w:rPr>
-          <w:del w:id="400" w:author="Björn Genfors" w:date="2014-02-06T10:58:00Z"/>
+          <w:del w:id="408" w:author="Björn Genfors" w:date="2014-02-06T10:58:00Z"/>
         </w:rPr>
       </w:pPr>
-      <w:del w:id="401" w:author="Björn Genfors" w:date="2014-02-06T10:58:00Z">
+      <w:del w:id="409" w:author="Björn Genfors" w:date="2014-02-06T10:58:00Z">
         <w:r>
           <w:rPr>
             <w:noProof/>
@@ -11353,20 +11105,20 @@
             </wp:inline>
           </w:drawing>
         </w:r>
-        <w:bookmarkStart w:id="402" w:name="_Toc379448244"/>
-        <w:bookmarkEnd w:id="402"/>
+        <w:bookmarkStart w:id="410" w:name="_Toc379448244"/>
+        <w:bookmarkEnd w:id="410"/>
       </w:del>
     </w:p>
     <w:p>
       <w:pPr>
         <w:pStyle w:val="Beskrivning"/>
         <w:rPr>
-          <w:del w:id="403" w:author="Björn Genfors" w:date="2014-02-06T10:58:00Z"/>
+          <w:del w:id="411" w:author="Björn Genfors" w:date="2014-02-06T10:58:00Z"/>
           <w:b w:val="0"/>
           <w:color w:val="auto"/>
         </w:rPr>
       </w:pPr>
-      <w:del w:id="404" w:author="Björn Genfors" w:date="2014-02-06T10:58:00Z">
+      <w:del w:id="412" w:author="Björn Genfors" w:date="2014-02-06T10:58:00Z">
         <w:r>
           <w:rPr>
             <w:color w:val="auto"/>
@@ -11375,7 +11127,8 @@
         </w:r>
         <w:r>
           <w:rPr>
-            <w:color w:val="auto"/>
+            <w:b w:val="0"/>
+            <w:bCs w:val="0"/>
           </w:rPr>
           <w:fldChar w:fldCharType="begin"/>
         </w:r>
@@ -11387,7 +11140,8 @@
         </w:r>
         <w:r>
           <w:rPr>
-            <w:color w:val="auto"/>
+            <w:b w:val="0"/>
+            <w:bCs w:val="0"/>
           </w:rPr>
           <w:fldChar w:fldCharType="separate"/>
         </w:r>
@@ -11400,7 +11154,8 @@
         </w:r>
         <w:r>
           <w:rPr>
-            <w:color w:val="auto"/>
+            <w:b w:val="0"/>
+            <w:bCs w:val="0"/>
           </w:rPr>
           <w:fldChar w:fldCharType="end"/>
         </w:r>
@@ -11417,23 +11172,23 @@
           </w:rPr>
           <w:delText>Adressering vid sökning efter information ur ett specifikt källsystem</w:delText>
         </w:r>
-        <w:bookmarkStart w:id="405" w:name="_Toc379448245"/>
-        <w:bookmarkEnd w:id="405"/>
+        <w:bookmarkStart w:id="413" w:name="_Toc379448245"/>
+        <w:bookmarkEnd w:id="413"/>
       </w:del>
     </w:p>
     <w:p>
       <w:pPr>
         <w:pStyle w:val="Rubrik3"/>
       </w:pPr>
-      <w:bookmarkStart w:id="406" w:name="_Toc227077992"/>
-      <w:bookmarkStart w:id="407" w:name="_Toc374962625"/>
-      <w:bookmarkStart w:id="408" w:name="_Toc379448246"/>
+      <w:bookmarkStart w:id="414" w:name="_Toc227077992"/>
+      <w:bookmarkStart w:id="415" w:name="_Toc374962625"/>
+      <w:bookmarkStart w:id="416" w:name="_Toc379448246"/>
       <w:r>
         <w:t>Sammanfattning av adresseringsmodell</w:t>
       </w:r>
-      <w:bookmarkEnd w:id="406"/>
-      <w:bookmarkEnd w:id="407"/>
-      <w:bookmarkEnd w:id="408"/>
+      <w:bookmarkEnd w:id="414"/>
+      <w:bookmarkEnd w:id="415"/>
+      <w:bookmarkEnd w:id="416"/>
     </w:p>
     <w:tbl>
       <w:tblPr>
@@ -11493,7 +11248,6 @@
           </w:tcPr>
           <w:p>
             <w:r>
-              <w:lastRenderedPageBreak/>
               <w:t>För alla huvudmän</w:t>
             </w:r>
           </w:p>
@@ -11578,15 +11332,15 @@
       <w:pPr>
         <w:pStyle w:val="Rubrik2"/>
       </w:pPr>
-      <w:bookmarkStart w:id="409" w:name="_Toc357754850"/>
-      <w:bookmarkStart w:id="410" w:name="_Toc374962626"/>
-      <w:bookmarkStart w:id="411" w:name="_Toc379448247"/>
+      <w:bookmarkStart w:id="417" w:name="_Toc357754850"/>
+      <w:bookmarkStart w:id="418" w:name="_Toc374962626"/>
+      <w:bookmarkStart w:id="419" w:name="_Toc379448247"/>
       <w:r>
         <w:t>Aggregering och engagemangsindex</w:t>
       </w:r>
-      <w:bookmarkEnd w:id="409"/>
-      <w:bookmarkEnd w:id="410"/>
-      <w:bookmarkEnd w:id="411"/>
+      <w:bookmarkEnd w:id="417"/>
+      <w:bookmarkEnd w:id="418"/>
+      <w:bookmarkEnd w:id="419"/>
     </w:p>
     <w:p>
       <w:r>
@@ -11594,10 +11348,16 @@
       </w:r>
     </w:p>
     <w:p>
+      <w:pPr>
+        <w:rPr>
+          <w:ins w:id="420" w:author="Björn Genfors" w:date="2014-02-06T15:45:00Z"/>
+        </w:rPr>
+      </w:pPr>
       <w:r>
         <w:t xml:space="preserve">Aggregerande tjänster har samma tjänstekontrakt och anropsadress som en traditionell virtuell tjänst, men nås via olika logiska adresser. </w:t>
       </w:r>
     </w:p>
+    <w:p/>
     <w:p>
       <w:r>
         <w:t xml:space="preserve">Om ett källsystemets HSA-id anges som logisk adress, kommer frågemeddelandet att dirigera vidare direkt till källsystemet utan att passera en aggregerande tjänst. </w:t>
@@ -11633,8 +11393,8 @@
           <w:szCs w:val="28"/>
         </w:rPr>
       </w:pPr>
-      <w:bookmarkStart w:id="412" w:name="_Toc224960921"/>
-      <w:bookmarkStart w:id="413" w:name="_Toc357754852"/>
+      <w:bookmarkStart w:id="421" w:name="_Toc224960921"/>
+      <w:bookmarkStart w:id="422" w:name="_Toc357754852"/>
       <w:r>
         <w:br w:type="page"/>
       </w:r>
@@ -11643,14 +11403,14 @@
       <w:pPr>
         <w:pStyle w:val="Rubrik1"/>
       </w:pPr>
-      <w:bookmarkStart w:id="414" w:name="_Toc379448248"/>
+      <w:bookmarkStart w:id="423" w:name="_Toc379448248"/>
       <w:r>
         <w:lastRenderedPageBreak/>
         <w:t>Tjänstedomänens krav och regler</w:t>
       </w:r>
-      <w:bookmarkEnd w:id="412"/>
-      <w:bookmarkEnd w:id="413"/>
-      <w:bookmarkEnd w:id="414"/>
+      <w:bookmarkEnd w:id="421"/>
+      <w:bookmarkEnd w:id="422"/>
+      <w:bookmarkEnd w:id="423"/>
     </w:p>
     <w:p>
       <w:r>
@@ -11662,9 +11422,9 @@
       <w:pPr>
         <w:pStyle w:val="Rubrik2"/>
       </w:pPr>
-      <w:bookmarkStart w:id="415" w:name="_Toc244018071"/>
-      <w:bookmarkStart w:id="416" w:name="_Toc374962628"/>
-      <w:bookmarkStart w:id="417" w:name="_Toc379448249"/>
+      <w:bookmarkStart w:id="424" w:name="_Toc244018071"/>
+      <w:bookmarkStart w:id="425" w:name="_Toc374962628"/>
+      <w:bookmarkStart w:id="426" w:name="_Toc379448249"/>
       <w:r>
         <w:t>Uppdatering</w:t>
       </w:r>
@@ -11674,9 +11434,9 @@
       <w:r>
         <w:t>engagemangsindex</w:t>
       </w:r>
-      <w:bookmarkEnd w:id="415"/>
-      <w:bookmarkEnd w:id="416"/>
-      <w:bookmarkEnd w:id="417"/>
+      <w:bookmarkEnd w:id="424"/>
+      <w:bookmarkEnd w:id="425"/>
+      <w:bookmarkEnd w:id="426"/>
     </w:p>
     <w:p>
       <w:r>
@@ -13209,28 +12969,28 @@
       <w:pPr>
         <w:pStyle w:val="Rubrik2"/>
       </w:pPr>
-      <w:bookmarkStart w:id="418" w:name="_Toc357754853"/>
-      <w:bookmarkStart w:id="419" w:name="_Toc379448250"/>
+      <w:bookmarkStart w:id="427" w:name="_Toc357754853"/>
+      <w:bookmarkStart w:id="428" w:name="_Toc379448250"/>
       <w:r>
         <w:t>Informationssäkerhet och juridik</w:t>
       </w:r>
-      <w:bookmarkEnd w:id="418"/>
-      <w:bookmarkEnd w:id="419"/>
+      <w:bookmarkEnd w:id="427"/>
+      <w:bookmarkEnd w:id="428"/>
     </w:p>
     <w:p>
       <w:pPr>
         <w:pStyle w:val="Rubrik3"/>
       </w:pPr>
-      <w:bookmarkStart w:id="420" w:name="_Toc374962630"/>
-      <w:bookmarkStart w:id="421" w:name="_Toc379448251"/>
+      <w:bookmarkStart w:id="429" w:name="_Toc374962630"/>
+      <w:bookmarkStart w:id="430" w:name="_Toc379448251"/>
       <w:r>
         <w:t xml:space="preserve">Medarbetarens </w:t>
       </w:r>
       <w:r>
         <w:t>direktåtkomst</w:t>
       </w:r>
-      <w:bookmarkEnd w:id="420"/>
-      <w:bookmarkEnd w:id="421"/>
+      <w:bookmarkEnd w:id="429"/>
+      <w:bookmarkEnd w:id="430"/>
     </w:p>
     <w:p>
       <w:r>
@@ -13270,13 +13030,13 @@
       <w:pPr>
         <w:pStyle w:val="Rubrik3"/>
       </w:pPr>
-      <w:bookmarkStart w:id="422" w:name="_Toc374962631"/>
-      <w:bookmarkStart w:id="423" w:name="_Toc379448252"/>
+      <w:bookmarkStart w:id="431" w:name="_Toc374962631"/>
+      <w:bookmarkStart w:id="432" w:name="_Toc379448252"/>
       <w:r>
         <w:t>Patientens direktåtkomst</w:t>
       </w:r>
-      <w:bookmarkEnd w:id="422"/>
-      <w:bookmarkEnd w:id="423"/>
+      <w:bookmarkEnd w:id="431"/>
+      <w:bookmarkEnd w:id="432"/>
     </w:p>
     <w:p>
       <w:r>
@@ -13296,19 +13056,19 @@
       <w:pPr>
         <w:pStyle w:val="Rubrik3"/>
       </w:pPr>
-      <w:bookmarkStart w:id="424" w:name="_Toc219337773"/>
-      <w:bookmarkStart w:id="425" w:name="_Toc227077997"/>
-      <w:bookmarkStart w:id="426" w:name="_Toc245231401"/>
-      <w:bookmarkStart w:id="427" w:name="_Toc374962632"/>
-      <w:bookmarkStart w:id="428" w:name="_Toc379448253"/>
+      <w:bookmarkStart w:id="433" w:name="_Toc219337773"/>
+      <w:bookmarkStart w:id="434" w:name="_Toc227077997"/>
+      <w:bookmarkStart w:id="435" w:name="_Toc245231401"/>
+      <w:bookmarkStart w:id="436" w:name="_Toc374962632"/>
+      <w:bookmarkStart w:id="437" w:name="_Toc379448253"/>
       <w:r>
         <w:t>Generellt</w:t>
       </w:r>
-      <w:bookmarkEnd w:id="424"/>
-      <w:bookmarkEnd w:id="425"/>
-      <w:bookmarkEnd w:id="426"/>
-      <w:bookmarkEnd w:id="427"/>
-      <w:bookmarkEnd w:id="428"/>
+      <w:bookmarkEnd w:id="433"/>
+      <w:bookmarkEnd w:id="434"/>
+      <w:bookmarkEnd w:id="435"/>
+      <w:bookmarkEnd w:id="436"/>
+      <w:bookmarkEnd w:id="437"/>
     </w:p>
     <w:p>
       <w:r>
@@ -13334,11 +13094,11 @@
       <w:pPr>
         <w:pStyle w:val="Rubrik2"/>
       </w:pPr>
-      <w:bookmarkStart w:id="429" w:name="_Toc379448254"/>
+      <w:bookmarkStart w:id="438" w:name="_Toc379448254"/>
       <w:r>
         <w:t>Icke funktionella krav</w:t>
       </w:r>
-      <w:bookmarkEnd w:id="429"/>
+      <w:bookmarkEnd w:id="438"/>
     </w:p>
     <w:p>
       <w:r>
@@ -13350,11 +13110,11 @@
       <w:pPr>
         <w:pStyle w:val="Rubrik3"/>
       </w:pPr>
-      <w:bookmarkStart w:id="430" w:name="_Toc379448255"/>
+      <w:bookmarkStart w:id="439" w:name="_Toc379448255"/>
       <w:r>
         <w:t>SLA krav</w:t>
       </w:r>
-      <w:bookmarkEnd w:id="430"/>
+      <w:bookmarkEnd w:id="439"/>
     </w:p>
     <w:p>
       <w:r>
@@ -13662,14 +13422,14 @@
       <w:pPr>
         <w:pStyle w:val="Rubrik3"/>
       </w:pPr>
-      <w:bookmarkStart w:id="431" w:name="_Toc379448256"/>
+      <w:bookmarkStart w:id="440" w:name="_Toc379448256"/>
       <w:r>
         <w:t>Övriga krav</w:t>
       </w:r>
       <w:r>
         <w:t xml:space="preserve"> och regler</w:t>
       </w:r>
-      <w:bookmarkEnd w:id="431"/>
+      <w:bookmarkEnd w:id="440"/>
     </w:p>
     <w:p>
       <w:pPr>
@@ -13848,28 +13608,28 @@
       <w:pPr>
         <w:pStyle w:val="Rubrik2"/>
       </w:pPr>
-      <w:bookmarkStart w:id="432" w:name="_Toc357754854"/>
-      <w:bookmarkStart w:id="433" w:name="_Toc224960922"/>
-      <w:bookmarkStart w:id="434" w:name="_Toc357754855"/>
-      <w:bookmarkStart w:id="435" w:name="_Toc379448257"/>
-      <w:bookmarkEnd w:id="301"/>
-      <w:bookmarkEnd w:id="302"/>
-      <w:bookmarkEnd w:id="303"/>
+      <w:bookmarkStart w:id="441" w:name="_Toc357754854"/>
+      <w:bookmarkStart w:id="442" w:name="_Toc379448257"/>
+      <w:bookmarkStart w:id="443" w:name="_Toc224960922"/>
+      <w:bookmarkStart w:id="444" w:name="_Toc357754855"/>
+      <w:bookmarkEnd w:id="295"/>
+      <w:bookmarkEnd w:id="296"/>
+      <w:bookmarkEnd w:id="297"/>
       <w:r>
         <w:t>Felhantering</w:t>
       </w:r>
-      <w:bookmarkEnd w:id="432"/>
-      <w:bookmarkEnd w:id="435"/>
+      <w:bookmarkEnd w:id="441"/>
+      <w:bookmarkEnd w:id="442"/>
     </w:p>
     <w:p>
       <w:pPr>
         <w:pStyle w:val="Rubrik3"/>
       </w:pPr>
-      <w:bookmarkStart w:id="436" w:name="_Toc379448258"/>
+      <w:bookmarkStart w:id="445" w:name="_Toc379448258"/>
       <w:r>
         <w:t>Krav på en tjänsteproducent</w:t>
       </w:r>
-      <w:bookmarkEnd w:id="436"/>
+      <w:bookmarkEnd w:id="445"/>
     </w:p>
     <w:p>
       <w:pPr>
@@ -13897,11 +13657,11 @@
       <w:pPr>
         <w:pStyle w:val="Rubrik4"/>
       </w:pPr>
-      <w:bookmarkStart w:id="437" w:name="_Ref379357515"/>
+      <w:bookmarkStart w:id="446" w:name="_Ref379357515"/>
       <w:r>
         <w:t>Tekniska fel</w:t>
       </w:r>
-      <w:bookmarkEnd w:id="437"/>
+      <w:bookmarkEnd w:id="446"/>
     </w:p>
     <w:p>
       <w:r>
@@ -13944,11 +13704,11 @@
       <w:pPr>
         <w:pStyle w:val="Rubrik3"/>
       </w:pPr>
-      <w:bookmarkStart w:id="438" w:name="_Toc379448259"/>
+      <w:bookmarkStart w:id="447" w:name="_Toc379448259"/>
       <w:r>
         <w:t>Krav på en tjänstekonsument</w:t>
       </w:r>
-      <w:bookmarkEnd w:id="438"/>
+      <w:bookmarkEnd w:id="447"/>
     </w:p>
     <w:p>
       <w:pPr>
@@ -14026,12 +13786,12 @@
       <w:pPr>
         <w:pStyle w:val="Rubrik1"/>
       </w:pPr>
-      <w:bookmarkStart w:id="439" w:name="_Toc379448260"/>
+      <w:bookmarkStart w:id="448" w:name="_Toc379448260"/>
       <w:r>
         <w:lastRenderedPageBreak/>
         <w:t>Gemensamma informationskomponenter</w:t>
       </w:r>
-      <w:bookmarkEnd w:id="439"/>
+      <w:bookmarkEnd w:id="448"/>
     </w:p>
     <w:p>
       <w:pPr>
@@ -14137,20 +13897,20 @@
       <w:pPr>
         <w:pStyle w:val="Rubrik1"/>
       </w:pPr>
-      <w:bookmarkStart w:id="440" w:name="_Toc379448261"/>
+      <w:bookmarkStart w:id="449" w:name="_Toc379448261"/>
       <w:r>
         <w:lastRenderedPageBreak/>
         <w:t xml:space="preserve">Tjänstedomänens </w:t>
       </w:r>
-      <w:bookmarkEnd w:id="433"/>
+      <w:bookmarkEnd w:id="443"/>
       <w:r>
         <w:t>meddelandemodeller</w:t>
       </w:r>
-      <w:bookmarkEnd w:id="434"/>
-      <w:bookmarkEnd w:id="440"/>
+      <w:bookmarkEnd w:id="444"/>
+      <w:bookmarkEnd w:id="449"/>
     </w:p>
     <w:p>
-      <w:bookmarkStart w:id="441" w:name="_Toc224960923"/>
+      <w:bookmarkStart w:id="450" w:name="_Toc224960923"/>
       <w:r>
         <w:t>Här beskrivs de meddelandemodeller som tjänstekontrakten bygger på. För varje meddelandemodell beskrivs hur mappning ser ut delvis mot V-TIM, här version 2.2 samt mot schema (XSD) för tjänstekontrakt.</w:t>
       </w:r>
@@ -14160,19 +13920,19 @@
       <w:pPr>
         <w:pStyle w:val="Rubrik2"/>
       </w:pPr>
-      <w:bookmarkStart w:id="442" w:name="_Toc357754856"/>
-      <w:bookmarkStart w:id="443" w:name="_Toc379448262"/>
+      <w:bookmarkStart w:id="451" w:name="_Toc357754856"/>
+      <w:bookmarkStart w:id="452" w:name="_Toc379448262"/>
       <w:r>
         <w:t>V-MIM</w:t>
       </w:r>
-      <w:bookmarkEnd w:id="442"/>
+      <w:bookmarkEnd w:id="451"/>
       <w:r>
         <w:t xml:space="preserve"> </w:t>
       </w:r>
       <w:r>
         <w:t>Reumatismdata</w:t>
       </w:r>
-      <w:bookmarkEnd w:id="443"/>
+      <w:bookmarkEnd w:id="452"/>
     </w:p>
     <w:p>
       <w:r>
@@ -19038,7 +18798,7 @@
           <w:szCs w:val="28"/>
         </w:rPr>
       </w:pPr>
-      <w:bookmarkStart w:id="444" w:name="_Toc357754858"/>
+      <w:bookmarkStart w:id="453" w:name="_Toc357754858"/>
       <w:r>
         <w:br w:type="page"/>
       </w:r>
@@ -19047,25 +18807,25 @@
       <w:pPr>
         <w:pStyle w:val="Rubrik1"/>
       </w:pPr>
-      <w:bookmarkStart w:id="445" w:name="_Toc379448263"/>
+      <w:bookmarkStart w:id="454" w:name="_Toc379448263"/>
       <w:r>
         <w:lastRenderedPageBreak/>
         <w:t>Tjänstekontrakt</w:t>
       </w:r>
-      <w:bookmarkEnd w:id="441"/>
-      <w:bookmarkEnd w:id="444"/>
-      <w:bookmarkEnd w:id="445"/>
+      <w:bookmarkEnd w:id="450"/>
+      <w:bookmarkEnd w:id="453"/>
+      <w:bookmarkEnd w:id="454"/>
     </w:p>
     <w:p>
       <w:pPr>
         <w:pStyle w:val="Rubrik2"/>
       </w:pPr>
-      <w:bookmarkStart w:id="446" w:name="_Toc379448264"/>
+      <w:bookmarkStart w:id="455" w:name="_Toc379448264"/>
       <w:proofErr w:type="spellStart"/>
       <w:r>
         <w:t>GetRheumatoidArthritisData</w:t>
       </w:r>
-      <w:bookmarkEnd w:id="446"/>
+      <w:bookmarkEnd w:id="455"/>
       <w:proofErr w:type="spellEnd"/>
     </w:p>
     <w:p>
@@ -19114,11 +18874,11 @@
       <w:pPr>
         <w:pStyle w:val="Rubrik3"/>
       </w:pPr>
-      <w:bookmarkStart w:id="447" w:name="_Toc379448265"/>
+      <w:bookmarkStart w:id="456" w:name="_Toc379448265"/>
       <w:r>
         <w:t>Version</w:t>
       </w:r>
-      <w:bookmarkEnd w:id="447"/>
+      <w:bookmarkEnd w:id="456"/>
     </w:p>
     <w:p>
       <w:r>
@@ -19130,11 +18890,11 @@
       <w:pPr>
         <w:pStyle w:val="Rubrik3"/>
       </w:pPr>
-      <w:bookmarkStart w:id="448" w:name="_Toc379448266"/>
+      <w:bookmarkStart w:id="457" w:name="_Toc379448266"/>
       <w:r>
         <w:t>Gemensamma informationskomponenter</w:t>
       </w:r>
-      <w:bookmarkEnd w:id="448"/>
+      <w:bookmarkEnd w:id="457"/>
     </w:p>
     <w:p>
       <w:r>
@@ -19155,11 +18915,11 @@
       <w:pPr>
         <w:pStyle w:val="Rubrik3"/>
       </w:pPr>
-      <w:bookmarkStart w:id="449" w:name="_Toc379448267"/>
+      <w:bookmarkStart w:id="458" w:name="_Toc379448267"/>
       <w:r>
         <w:t>Fältregler</w:t>
       </w:r>
-      <w:bookmarkEnd w:id="449"/>
+      <w:bookmarkEnd w:id="458"/>
     </w:p>
     <w:p>
       <w:r>
@@ -34862,11 +34622,11 @@
       <w:pPr>
         <w:pStyle w:val="Rubrik3"/>
       </w:pPr>
-      <w:bookmarkStart w:id="450" w:name="_Toc379448268"/>
+      <w:bookmarkStart w:id="459" w:name="_Toc379448268"/>
       <w:r>
         <w:t>Övriga regler</w:t>
       </w:r>
-      <w:bookmarkEnd w:id="450"/>
+      <w:bookmarkEnd w:id="459"/>
     </w:p>
     <w:p>
       <w:r>
@@ -34995,7 +34755,7 @@
     <w:pPr>
       <w:pStyle w:val="Sidfot"/>
     </w:pPr>
-    <w:bookmarkStart w:id="478" w:name="Footer"/>
+    <w:bookmarkStart w:id="487" w:name="Footer"/>
     <w:r>
       <w:rPr>
         <w:i/>
@@ -35111,7 +34871,7 @@
       </w:rPr>
       <w:t xml:space="preserve"> styrs av representanter från landsting och regioner, Sveriges Kommuner och Landsting (SKL), kommunerna och de privata vårdgivarna.</w:t>
     </w:r>
-    <w:bookmarkEnd w:id="478"/>
+    <w:bookmarkEnd w:id="487"/>
     <w:r>
       <w:rPr>
         <w:rFonts w:cs="Georgia"/>
@@ -35335,13 +35095,13 @@
     <w:r>
       <w:tab/>
     </w:r>
-    <w:bookmarkStart w:id="451" w:name="Date1"/>
-    <w:del w:id="452" w:author="Björn Genfors" w:date="2014-02-06T10:55:00Z">
+    <w:bookmarkStart w:id="460" w:name="Date1"/>
+    <w:del w:id="461" w:author="Björn Genfors" w:date="2014-02-06T10:55:00Z">
       <w:r>
         <w:delText>3</w:delText>
       </w:r>
     </w:del>
-    <w:ins w:id="453" w:author="Björn Genfors" w:date="2014-02-06T10:55:00Z">
+    <w:ins w:id="462" w:author="Björn Genfors" w:date="2014-02-06T10:55:00Z">
       <w:r>
         <w:t>6</w:t>
       </w:r>
@@ -35349,7 +35109,7 @@
     <w:r>
       <w:t xml:space="preserve"> februari 201</w:t>
     </w:r>
-    <w:bookmarkEnd w:id="451"/>
+    <w:bookmarkEnd w:id="460"/>
     <w:r>
       <w:t>4</w:t>
     </w:r>
@@ -35363,13 +35123,13 @@
     <w:r>
       <w:tab/>
     </w:r>
-    <w:bookmarkStart w:id="454" w:name="LDnr1"/>
-    <w:bookmarkEnd w:id="454"/>
+    <w:bookmarkStart w:id="463" w:name="LDnr1"/>
+    <w:bookmarkEnd w:id="463"/>
     <w:r>
       <w:t xml:space="preserve"> </w:t>
     </w:r>
-    <w:bookmarkStart w:id="455" w:name="Dnr1"/>
-    <w:bookmarkEnd w:id="455"/>
+    <w:bookmarkStart w:id="464" w:name="Dnr1"/>
+    <w:bookmarkEnd w:id="464"/>
     <w:r>
       <w:rPr>
         <w:rFonts w:cs="Georgia"/>
@@ -35465,7 +35225,7 @@
                               <w:sz w:val="16"/>
                               <w:szCs w:val="16"/>
                             </w:rPr>
-                            <w:t>4</w:t>
+                            <w:t>8</w:t>
                           </w:r>
                           <w:r>
                             <w:rPr>
@@ -35482,20 +35242,20 @@
                             <w:t xml:space="preserve"> (</w:t>
                           </w:r>
                           <w:fldSimple w:instr=" SECTIONPAGES   \* MERGEFORMAT ">
-                            <w:ins w:id="456" w:author="Björn Genfors" w:date="2014-02-06T11:25:00Z">
+                            <w:ins w:id="465" w:author="Björn Genfors" w:date="2014-02-06T16:12:00Z">
                               <w:r>
                                 <w:rPr>
                                   <w:noProof/>
                                   <w:sz w:val="16"/>
                                   <w:szCs w:val="16"/>
-                                  <w:rPrChange w:id="457" w:author="Björn Genfors" w:date="2014-02-06T11:25:00Z">
+                                  <w:rPrChange w:id="466" w:author="Björn Genfors" w:date="2014-02-06T16:12:00Z">
                                     <w:rPr/>
                                   </w:rPrChange>
                                 </w:rPr>
                                 <w:t>29</w:t>
                               </w:r>
                             </w:ins>
-                            <w:del w:id="458" w:author="Björn Genfors" w:date="2014-02-06T09:57:00Z">
+                            <w:del w:id="467" w:author="Björn Genfors" w:date="2014-02-06T09:57:00Z">
                               <w:r>
                                 <w:rPr>
                                   <w:noProof/>
@@ -35571,7 +35331,7 @@
                         <w:sz w:val="16"/>
                         <w:szCs w:val="16"/>
                       </w:rPr>
-                      <w:t>4</w:t>
+                      <w:t>8</w:t>
                     </w:r>
                     <w:r>
                       <w:rPr>
@@ -35588,20 +35348,20 @@
                       <w:t xml:space="preserve"> (</w:t>
                     </w:r>
                     <w:fldSimple w:instr=" SECTIONPAGES   \* MERGEFORMAT ">
-                      <w:ins w:id="459" w:author="Björn Genfors" w:date="2014-02-06T11:25:00Z">
+                      <w:ins w:id="468" w:author="Björn Genfors" w:date="2014-02-06T16:12:00Z">
                         <w:r>
                           <w:rPr>
                             <w:noProof/>
                             <w:sz w:val="16"/>
                             <w:szCs w:val="16"/>
-                            <w:rPrChange w:id="460" w:author="Björn Genfors" w:date="2014-02-06T11:25:00Z">
+                            <w:rPrChange w:id="469" w:author="Björn Genfors" w:date="2014-02-06T16:12:00Z">
                               <w:rPr/>
                             </w:rPrChange>
                           </w:rPr>
                           <w:t>29</w:t>
                         </w:r>
                       </w:ins>
-                      <w:del w:id="461" w:author="Björn Genfors" w:date="2014-02-06T09:57:00Z">
+                      <w:del w:id="470" w:author="Björn Genfors" w:date="2014-02-06T09:57:00Z">
                         <w:r>
                           <w:rPr>
                             <w:noProof/>
@@ -35705,11 +35465,11 @@
     <w:r>
       <w:tab/>
     </w:r>
-    <w:bookmarkStart w:id="462" w:name="Date"/>
+    <w:bookmarkStart w:id="471" w:name="Date"/>
     <w:r>
       <w:t>3 februari 201</w:t>
     </w:r>
-    <w:bookmarkEnd w:id="462"/>
+    <w:bookmarkEnd w:id="471"/>
     <w:r>
       <w:t>4</w:t>
     </w:r>
@@ -35723,13 +35483,13 @@
     <w:r>
       <w:tab/>
     </w:r>
-    <w:bookmarkStart w:id="463" w:name="LDnr"/>
-    <w:bookmarkEnd w:id="463"/>
+    <w:bookmarkStart w:id="472" w:name="LDnr"/>
+    <w:bookmarkEnd w:id="472"/>
     <w:r>
       <w:t xml:space="preserve"> </w:t>
     </w:r>
-    <w:bookmarkStart w:id="464" w:name="Dnr"/>
-    <w:bookmarkEnd w:id="464"/>
+    <w:bookmarkStart w:id="473" w:name="Dnr"/>
+    <w:bookmarkEnd w:id="473"/>
   </w:p>
   <w:p/>
   <w:tbl>
@@ -35831,10 +35591,10 @@
             </w:rPr>
             <w:t>: 08-452 70 00</w:t>
           </w:r>
-          <w:bookmarkStart w:id="465" w:name="PhoneDirect"/>
-          <w:bookmarkStart w:id="466" w:name="LMobile"/>
-          <w:bookmarkEnd w:id="465"/>
-          <w:bookmarkEnd w:id="466"/>
+          <w:bookmarkStart w:id="474" w:name="PhoneDirect"/>
+          <w:bookmarkStart w:id="475" w:name="LMobile"/>
+          <w:bookmarkEnd w:id="474"/>
+          <w:bookmarkEnd w:id="475"/>
           <w:r>
             <w:rPr>
               <w:rFonts w:cs="Georgia"/>
@@ -35843,8 +35603,8 @@
             </w:rPr>
             <w:t xml:space="preserve"> </w:t>
           </w:r>
-          <w:bookmarkStart w:id="467" w:name="Mobile"/>
-          <w:bookmarkEnd w:id="467"/>
+          <w:bookmarkStart w:id="476" w:name="Mobile"/>
+          <w:bookmarkEnd w:id="476"/>
         </w:p>
         <w:p>
           <w:pPr>
@@ -35856,8 +35616,8 @@
             </w:rPr>
           </w:pPr>
         </w:p>
-        <w:bookmarkStart w:id="468" w:name="Email"/>
-        <w:bookmarkEnd w:id="468"/>
+        <w:bookmarkStart w:id="477" w:name="Email"/>
+        <w:bookmarkEnd w:id="477"/>
         <w:p>
           <w:pPr>
             <w:pStyle w:val="Sidhuvud"/>
@@ -35946,10 +35706,10 @@
           <w:r>
             <w:t xml:space="preserve"> </w:t>
           </w:r>
-          <w:bookmarkStart w:id="469" w:name="slask"/>
-          <w:bookmarkStart w:id="470" w:name="Addressee"/>
-          <w:bookmarkEnd w:id="469"/>
-          <w:bookmarkEnd w:id="470"/>
+          <w:bookmarkStart w:id="478" w:name="slask"/>
+          <w:bookmarkStart w:id="479" w:name="Addressee"/>
+          <w:bookmarkEnd w:id="478"/>
+          <w:bookmarkEnd w:id="479"/>
         </w:p>
       </w:tc>
     </w:tr>
@@ -36042,8 +35802,8 @@
     <w:pPr>
       <w:pStyle w:val="Sidhuvud"/>
     </w:pPr>
-    <w:bookmarkStart w:id="471" w:name="Radera2"/>
-    <w:bookmarkEnd w:id="471"/>
+    <w:bookmarkStart w:id="480" w:name="Radera2"/>
+    <w:bookmarkEnd w:id="480"/>
   </w:p>
   <w:p>
     <w:pPr>
@@ -36165,20 +35925,20 @@
                             <w:t xml:space="preserve"> (</w:t>
                           </w:r>
                           <w:fldSimple w:instr=" SECTIONPAGES   \* MERGEFORMAT ">
-                            <w:ins w:id="472" w:author="Björn Genfors" w:date="2014-02-06T11:25:00Z">
+                            <w:ins w:id="481" w:author="Björn Genfors" w:date="2014-02-06T15:46:00Z">
                               <w:r>
                                 <w:rPr>
                                   <w:noProof/>
                                   <w:sz w:val="16"/>
                                   <w:szCs w:val="16"/>
-                                  <w:rPrChange w:id="473" w:author="Björn Genfors" w:date="2014-02-06T11:25:00Z">
+                                  <w:rPrChange w:id="482" w:author="Björn Genfors" w:date="2014-02-06T15:46:00Z">
                                     <w:rPr/>
                                   </w:rPrChange>
                                 </w:rPr>
                                 <w:t>29</w:t>
                               </w:r>
                             </w:ins>
-                            <w:del w:id="474" w:author="Björn Genfors" w:date="2014-02-06T10:06:00Z">
+                            <w:del w:id="483" w:author="Björn Genfors" w:date="2014-02-06T10:06:00Z">
                               <w:r>
                                 <w:rPr>
                                   <w:noProof/>
@@ -36271,20 +36031,20 @@
                       <w:t xml:space="preserve"> (</w:t>
                     </w:r>
                     <w:fldSimple w:instr=" SECTIONPAGES   \* MERGEFORMAT ">
-                      <w:ins w:id="475" w:author="Björn Genfors" w:date="2014-02-06T11:25:00Z">
+                      <w:ins w:id="484" w:author="Björn Genfors" w:date="2014-02-06T15:46:00Z">
                         <w:r>
                           <w:rPr>
                             <w:noProof/>
                             <w:sz w:val="16"/>
                             <w:szCs w:val="16"/>
-                            <w:rPrChange w:id="476" w:author="Björn Genfors" w:date="2014-02-06T11:25:00Z">
+                            <w:rPrChange w:id="485" w:author="Björn Genfors" w:date="2014-02-06T15:46:00Z">
                               <w:rPr/>
                             </w:rPrChange>
                           </w:rPr>
                           <w:t>29</w:t>
                         </w:r>
                       </w:ins>
-                      <w:del w:id="477" w:author="Björn Genfors" w:date="2014-02-06T10:06:00Z">
+                      <w:del w:id="486" w:author="Björn Genfors" w:date="2014-02-06T10:06:00Z">
                         <w:r>
                           <w:rPr>
                             <w:noProof/>
@@ -41677,7 +41437,7 @@
 </file>
 
 <file path=customXml/itemProps1.xml><?xml version="1.0" encoding="utf-8"?>
-<ds:datastoreItem xmlns:ds="http://schemas.openxmlformats.org/officeDocument/2006/customXml" ds:itemID="{DDB9BB24-132D-4C13-AFE9-FB9132012F82}">
+<ds:datastoreItem xmlns:ds="http://schemas.openxmlformats.org/officeDocument/2006/customXml" ds:itemID="{7B12AE7D-72DA-4D26-BD61-D44E9200682E}">
   <ds:schemaRefs>
     <ds:schemaRef ds:uri="http://schemas.openxmlformats.org/officeDocument/2006/bibliography"/>
   </ds:schemaRefs>

</xml_diff>